<commit_message>
Updated FILE data object
High Level Data Model Diagram FILE object renamed from 'asset'.   Also added reference to Movie Labs Media Manifest metadata specification.
</commit_message>
<xml_diff>
--- a/1 - Introduction/MOS-Part1-Introduction.docx
+++ b/1 - Introduction/MOS-Part1-Introduction.docx
@@ -154,6 +154,7 @@
             <w:szCs w:val="68"/>
             <w:rPrChange w:id="9" w:author="Rachelle Byars-Sargent" w:date="2017-09-23T16:24:00Z">
               <w:rPr>
+                <w:b/>
                 <w:color w:val="0077C0"/>
                 <w:sz w:val="72"/>
                 <w:szCs w:val="72"/>
@@ -194,6 +195,7 @@
             <w:highlight w:val="yellow"/>
             <w:rPrChange w:id="12" w:author="Rachelle Byars-Sargent" w:date="2017-09-23T16:33:00Z">
               <w:rPr>
+                <w:b/>
                 <w:color w:val="0077C0"/>
                 <w:sz w:val="68"/>
                 <w:szCs w:val="68"/>
@@ -2398,13 +2400,15 @@
           <w:t xml:space="preserve"> Specification</w:t>
         </w:r>
       </w:ins>
-      <w:ins w:id="348" w:author="Rachelle Byars-Sargent" w:date="2017-09-23T15:44:00Z">
+      <w:bookmarkStart w:id="348" w:name="_GoBack"/>
+      <w:bookmarkEnd w:id="348"/>
+      <w:ins w:id="349" w:author="Rachelle Byars-Sargent" w:date="2017-09-23T15:44:00Z">
         <w:r>
           <w:br/>
         </w:r>
       </w:ins>
       <w:proofErr w:type="spellStart"/>
-      <w:ins w:id="349" w:author="Rachelle Byars-Sargent" w:date="2017-09-23T15:46:00Z">
+      <w:ins w:id="350" w:author="Rachelle Byars-Sargent" w:date="2017-09-23T15:46:00Z">
         <w:r>
           <w:t>MovieLabs</w:t>
         </w:r>
@@ -2413,22 +2417,22 @@
           <w:t xml:space="preserve"> i</w:t>
         </w:r>
       </w:ins>
-      <w:ins w:id="350" w:author="Rachelle Byars-Sargent" w:date="2017-09-23T15:45:00Z">
+      <w:ins w:id="351" w:author="Rachelle Byars-Sargent" w:date="2017-09-23T15:45:00Z">
         <w:r>
           <w:t xml:space="preserve">s a Digital Distribution Framework that </w:t>
         </w:r>
       </w:ins>
-      <w:ins w:id="351" w:author="Rachelle Byars-Sargent" w:date="2017-09-23T15:46:00Z">
+      <w:ins w:id="352" w:author="Rachelle Byars-Sargent" w:date="2017-09-23T15:46:00Z">
         <w:r>
           <w:t>defines</w:t>
         </w:r>
       </w:ins>
-      <w:ins w:id="352" w:author="Rachelle Byars-Sargent" w:date="2017-09-23T15:45:00Z">
+      <w:ins w:id="353" w:author="Rachelle Byars-Sargent" w:date="2017-09-23T15:45:00Z">
         <w:r>
           <w:t xml:space="preserve"> standards for </w:t>
         </w:r>
       </w:ins>
-      <w:ins w:id="353" w:author="Rachelle Byars-Sargent" w:date="2017-09-23T15:47:00Z">
+      <w:ins w:id="354" w:author="Rachelle Byars-Sargent" w:date="2017-09-23T15:47:00Z">
         <w:r>
           <w:t>online distribution</w:t>
         </w:r>
@@ -2436,17 +2440,17 @@
           <w:t xml:space="preserve">, </w:t>
         </w:r>
       </w:ins>
-      <w:ins w:id="354" w:author="Rachelle Byars-Sargent" w:date="2017-09-23T15:44:00Z">
+      <w:ins w:id="355" w:author="Rachelle Byars-Sargent" w:date="2017-09-23T15:44:00Z">
         <w:r>
           <w:t>automation of digital workflows and supply chain efficiency</w:t>
         </w:r>
       </w:ins>
-      <w:ins w:id="355" w:author="Rachelle Byars-Sargent" w:date="2017-09-23T15:46:00Z">
+      <w:ins w:id="356" w:author="Rachelle Byars-Sargent" w:date="2017-09-23T15:46:00Z">
         <w:r>
           <w:t xml:space="preserve"> </w:t>
         </w:r>
       </w:ins>
-      <w:ins w:id="356" w:author="Rachelle Byars-Sargent" w:date="2017-09-23T15:47:00Z">
+      <w:ins w:id="357" w:author="Rachelle Byars-Sargent" w:date="2017-09-23T15:47:00Z">
         <w:r>
           <w:t>to improve</w:t>
         </w:r>
@@ -2457,7 +2461,7 @@
           <w:t>.</w:t>
         </w:r>
       </w:ins>
-      <w:ins w:id="357" w:author="Rachelle Byars-Sargent" w:date="2017-09-23T15:46:00Z">
+      <w:ins w:id="358" w:author="Rachelle Byars-Sargent" w:date="2017-09-23T15:46:00Z">
         <w:r>
           <w:t xml:space="preserve"> </w:t>
         </w:r>
@@ -2472,20 +2476,20 @@
         </w:numPr>
         <w:spacing w:line="276" w:lineRule="auto"/>
         <w:rPr>
-          <w:ins w:id="358" w:author="Rachelle Byars-Sargent" w:date="2017-09-23T15:32:00Z"/>
-        </w:rPr>
-        <w:pPrChange w:id="359" w:author="Rachelle Byars-Sargent" w:date="2017-09-23T15:56:00Z">
+          <w:ins w:id="359" w:author="Rachelle Byars-Sargent" w:date="2017-09-23T15:32:00Z"/>
+        </w:rPr>
+        <w:pPrChange w:id="360" w:author="Rachelle Byars-Sargent" w:date="2017-09-23T15:56:00Z">
           <w:pPr>
             <w:spacing w:line="276" w:lineRule="auto"/>
           </w:pPr>
         </w:pPrChange>
       </w:pPr>
       <w:proofErr w:type="spellStart"/>
-      <w:ins w:id="360" w:author="Rachelle Byars-Sargent" w:date="2017-09-23T15:32:00Z">
+      <w:ins w:id="361" w:author="Rachelle Byars-Sargent" w:date="2017-09-23T15:32:00Z">
         <w:r>
           <w:rPr>
             <w:b/>
-            <w:rPrChange w:id="361" w:author="Rachelle Byars-Sargent" w:date="2017-09-23T15:58:00Z">
+            <w:rPrChange w:id="362" w:author="Rachelle Byars-Sargent" w:date="2017-09-23T15:58:00Z">
               <w:rPr/>
             </w:rPrChange>
           </w:rPr>
@@ -2493,11 +2497,11 @@
         </w:r>
       </w:ins>
       <w:proofErr w:type="spellEnd"/>
-      <w:ins w:id="362" w:author="Rachelle Byars-Sargent" w:date="2017-09-23T15:53:00Z">
+      <w:ins w:id="363" w:author="Rachelle Byars-Sargent" w:date="2017-09-23T15:53:00Z">
         <w:r>
           <w:rPr>
             <w:b/>
-            <w:rPrChange w:id="363" w:author="Rachelle Byars-Sargent" w:date="2017-09-23T15:58:00Z">
+            <w:rPrChange w:id="364" w:author="Rachelle Byars-Sargent" w:date="2017-09-23T15:58:00Z">
               <w:rPr/>
             </w:rPrChange>
           </w:rPr>
@@ -2508,7 +2512,7 @@
         </w:r>
       </w:ins>
       <w:proofErr w:type="spellStart"/>
-      <w:ins w:id="364" w:author="Rachelle Byars-Sargent" w:date="2017-09-23T15:54:00Z">
+      <w:ins w:id="365" w:author="Rachelle Byars-Sargent" w:date="2017-09-23T15:54:00Z">
         <w:r>
           <w:t>CableLabs</w:t>
         </w:r>
@@ -2540,27 +2544,27 @@
           <w:t xml:space="preserve"> connections.  Their Content Specification </w:t>
         </w:r>
       </w:ins>
-      <w:ins w:id="365" w:author="Rachelle Byars-Sargent" w:date="2017-09-23T15:55:00Z">
+      <w:ins w:id="366" w:author="Rachelle Byars-Sargent" w:date="2017-09-23T15:55:00Z">
         <w:r>
           <w:t>represent</w:t>
         </w:r>
       </w:ins>
-      <w:ins w:id="366" w:author="Rachelle Byars-Sargent" w:date="2017-09-23T15:56:00Z">
+      <w:ins w:id="367" w:author="Rachelle Byars-Sargent" w:date="2017-09-23T15:56:00Z">
         <w:r>
           <w:t>s</w:t>
         </w:r>
       </w:ins>
-      <w:ins w:id="367" w:author="Rachelle Byars-Sargent" w:date="2017-09-23T15:55:00Z">
+      <w:ins w:id="368" w:author="Rachelle Byars-Sargent" w:date="2017-09-23T15:55:00Z">
         <w:r>
           <w:t xml:space="preserve"> information pertinent to the distribution, presentation and</w:t>
         </w:r>
       </w:ins>
-      <w:ins w:id="368" w:author="Rachelle Byars-Sargent" w:date="2017-09-23T15:56:00Z">
+      <w:ins w:id="369" w:author="Rachelle Byars-Sargent" w:date="2017-09-23T15:56:00Z">
         <w:r>
           <w:t xml:space="preserve"> </w:t>
         </w:r>
       </w:ins>
-      <w:ins w:id="369" w:author="Rachelle Byars-Sargent" w:date="2017-09-23T15:55:00Z">
+      <w:ins w:id="370" w:author="Rachelle Byars-Sargent" w:date="2017-09-23T15:55:00Z">
         <w:r>
           <w:t>consumption of video-on-demand (VOD) content.</w:t>
         </w:r>
@@ -2575,26 +2579,26 @@
         </w:numPr>
         <w:spacing w:line="276" w:lineRule="auto"/>
         <w:rPr>
-          <w:ins w:id="370" w:author="Rachelle Byars-Sargent" w:date="2017-09-23T17:54:00Z"/>
+          <w:ins w:id="371" w:author="Rachelle Byars-Sargent" w:date="2017-09-23T17:54:00Z"/>
           <w:b/>
-          <w:rPrChange w:id="371" w:author="Rachelle Byars-Sargent" w:date="2017-09-23T17:54:00Z">
+          <w:rPrChange w:id="372" w:author="Rachelle Byars-Sargent" w:date="2017-09-23T17:54:00Z">
             <w:rPr>
-              <w:ins w:id="372" w:author="Rachelle Byars-Sargent" w:date="2017-09-23T17:54:00Z"/>
+              <w:ins w:id="373" w:author="Rachelle Byars-Sargent" w:date="2017-09-23T17:54:00Z"/>
             </w:rPr>
           </w:rPrChange>
         </w:rPr>
-        <w:pPrChange w:id="373" w:author="Rachelle Byars-Sargent" w:date="2017-09-23T15:30:00Z">
+        <w:pPrChange w:id="374" w:author="Rachelle Byars-Sargent" w:date="2017-09-23T15:30:00Z">
           <w:pPr>
             <w:spacing w:line="276" w:lineRule="auto"/>
           </w:pPr>
         </w:pPrChange>
       </w:pPr>
       <w:proofErr w:type="spellStart"/>
-      <w:ins w:id="374" w:author="Rachelle Byars-Sargent" w:date="2017-09-23T15:32:00Z">
+      <w:ins w:id="375" w:author="Rachelle Byars-Sargent" w:date="2017-09-23T15:32:00Z">
         <w:r>
           <w:rPr>
             <w:b/>
-            <w:rPrChange w:id="375" w:author="Rachelle Byars-Sargent" w:date="2017-09-23T15:58:00Z">
+            <w:rPrChange w:id="376" w:author="Rachelle Byars-Sargent" w:date="2017-09-23T15:58:00Z">
               <w:rPr/>
             </w:rPrChange>
           </w:rPr>
@@ -2603,22 +2607,22 @@
         </w:r>
       </w:ins>
       <w:proofErr w:type="spellEnd"/>
-      <w:ins w:id="376" w:author="Rachelle Byars-Sargent" w:date="2017-09-23T15:33:00Z">
+      <w:ins w:id="377" w:author="Rachelle Byars-Sargent" w:date="2017-09-23T15:33:00Z">
         <w:r>
           <w:rPr>
             <w:b/>
-            <w:rPrChange w:id="377" w:author="Rachelle Byars-Sargent" w:date="2017-09-23T15:58:00Z">
+            <w:rPrChange w:id="378" w:author="Rachelle Byars-Sargent" w:date="2017-09-23T15:58:00Z">
               <w:rPr/>
             </w:rPrChange>
           </w:rPr>
           <w:t>, powered by Nielsen</w:t>
         </w:r>
       </w:ins>
-      <w:ins w:id="378" w:author="Rachelle Byars-Sargent" w:date="2017-09-23T15:58:00Z">
+      <w:ins w:id="379" w:author="Rachelle Byars-Sargent" w:date="2017-09-23T15:58:00Z">
         <w:r>
           <w:rPr>
             <w:b/>
-            <w:rPrChange w:id="379" w:author="Rachelle Byars-Sargent" w:date="2017-09-23T15:58:00Z">
+            <w:rPrChange w:id="380" w:author="Rachelle Byars-Sargent" w:date="2017-09-23T15:58:00Z">
               <w:rPr/>
             </w:rPrChange>
           </w:rPr>
@@ -2626,10 +2630,10 @@
         </w:r>
       </w:ins>
       <w:proofErr w:type="spellStart"/>
-      <w:ins w:id="380" w:author="Rachelle Byars-Sargent" w:date="2017-09-23T16:00:00Z">
-        <w:r>
-          <w:rPr>
-            <w:rPrChange w:id="381" w:author="Rachelle Byars-Sargent" w:date="2017-09-23T16:00:00Z">
+      <w:ins w:id="381" w:author="Rachelle Byars-Sargent" w:date="2017-09-23T16:00:00Z">
+        <w:r>
+          <w:rPr>
+            <w:rPrChange w:id="382" w:author="Rachelle Byars-Sargent" w:date="2017-09-23T16:00:00Z">
               <w:rPr>
                 <w:b/>
               </w:rPr>
@@ -2642,15 +2646,15 @@
           <w:t xml:space="preserve"> controlled vocabularies and</w:t>
         </w:r>
       </w:ins>
-      <w:ins w:id="382" w:author="Rachelle Byars-Sargent" w:date="2017-09-23T16:02:00Z">
+      <w:ins w:id="383" w:author="Rachelle Byars-Sargent" w:date="2017-09-23T16:02:00Z">
         <w:r>
           <w:t xml:space="preserve"> their</w:t>
         </w:r>
       </w:ins>
-      <w:ins w:id="383" w:author="Rachelle Byars-Sargent" w:date="2017-09-23T16:00:00Z">
-        <w:r>
-          <w:rPr>
-            <w:rPrChange w:id="384" w:author="Rachelle Byars-Sargent" w:date="2017-09-23T16:00:00Z">
+      <w:ins w:id="384" w:author="Rachelle Byars-Sargent" w:date="2017-09-23T16:00:00Z">
+        <w:r>
+          <w:rPr>
+            <w:rPrChange w:id="385" w:author="Rachelle Byars-Sargent" w:date="2017-09-23T16:00:00Z">
               <w:rPr>
                 <w:b/>
               </w:rPr>
@@ -2663,7 +2667,7 @@
         </w:r>
         <w:r>
           <w:rPr>
-            <w:rPrChange w:id="385" w:author="Rachelle Byars-Sargent" w:date="2017-09-23T16:00:00Z">
+            <w:rPrChange w:id="386" w:author="Rachelle Byars-Sargent" w:date="2017-09-23T16:00:00Z">
               <w:rPr>
                 <w:b/>
               </w:rPr>
@@ -2672,15 +2676,15 @@
           <w:t xml:space="preserve"> (formerly Tribune Media) are deeply entrenched within some of the largest audio and video services </w:t>
         </w:r>
       </w:ins>
-      <w:ins w:id="386" w:author="Rachelle Byars-Sargent" w:date="2017-09-23T16:01:00Z">
+      <w:ins w:id="387" w:author="Rachelle Byars-Sargent" w:date="2017-09-23T16:01:00Z">
         <w:r>
           <w:t xml:space="preserve">– </w:t>
         </w:r>
       </w:ins>
-      <w:ins w:id="387" w:author="Rachelle Byars-Sargent" w:date="2017-09-23T16:00:00Z">
-        <w:r>
-          <w:rPr>
-            <w:rPrChange w:id="388" w:author="Rachelle Byars-Sargent" w:date="2017-09-23T16:00:00Z">
+      <w:ins w:id="388" w:author="Rachelle Byars-Sargent" w:date="2017-09-23T16:00:00Z">
+        <w:r>
+          <w:rPr>
+            <w:rPrChange w:id="389" w:author="Rachelle Byars-Sargent" w:date="2017-09-23T16:00:00Z">
               <w:rPr>
                 <w:b/>
               </w:rPr>
@@ -2692,18 +2696,18 @@
           <w:t xml:space="preserve">oth online and </w:t>
         </w:r>
       </w:ins>
-      <w:ins w:id="389" w:author="Rachelle Byars-Sargent" w:date="2017-09-23T16:03:00Z">
+      <w:ins w:id="390" w:author="Rachelle Byars-Sargent" w:date="2017-09-23T16:03:00Z">
         <w:r>
           <w:t>traditional cable</w:t>
         </w:r>
       </w:ins>
-      <w:ins w:id="390" w:author="Rachelle Byars-Sargent" w:date="2017-09-23T16:00:00Z">
+      <w:ins w:id="391" w:author="Rachelle Byars-Sargent" w:date="2017-09-23T16:00:00Z">
         <w:r>
           <w:t xml:space="preserve"> services</w:t>
         </w:r>
         <w:r>
           <w:rPr>
-            <w:rPrChange w:id="391" w:author="Rachelle Byars-Sargent" w:date="2017-09-23T16:00:00Z">
+            <w:rPrChange w:id="392" w:author="Rachelle Byars-Sargent" w:date="2017-09-23T16:00:00Z">
               <w:rPr>
                 <w:b/>
               </w:rPr>
@@ -2717,7 +2721,7 @@
       <w:pPr>
         <w:spacing w:line="276" w:lineRule="auto"/>
         <w:rPr>
-          <w:ins w:id="392" w:author="Rachelle Byars-Sargent" w:date="2017-09-23T17:54:00Z"/>
+          <w:ins w:id="393" w:author="Rachelle Byars-Sargent" w:date="2017-09-23T17:54:00Z"/>
           <w:b/>
         </w:rPr>
       </w:pPr>
@@ -2727,15 +2731,15 @@
         <w:pStyle w:val="Heading2"/>
         <w:contextualSpacing w:val="0"/>
         <w:rPr>
-          <w:ins w:id="393" w:author="Rachelle Byars-Sargent" w:date="2017-09-23T17:55:00Z"/>
-        </w:rPr>
-        <w:pPrChange w:id="394" w:author="Rachelle Byars-Sargent" w:date="2017-09-23T17:54:00Z">
+          <w:ins w:id="394" w:author="Rachelle Byars-Sargent" w:date="2017-09-23T17:55:00Z"/>
+        </w:rPr>
+        <w:pPrChange w:id="395" w:author="Rachelle Byars-Sargent" w:date="2017-09-23T17:54:00Z">
           <w:pPr>
             <w:spacing w:line="276" w:lineRule="auto"/>
           </w:pPr>
         </w:pPrChange>
       </w:pPr>
-      <w:ins w:id="395" w:author="Rachelle Byars-Sargent" w:date="2017-09-23T17:54:00Z">
+      <w:ins w:id="396" w:author="Rachelle Byars-Sargent" w:date="2017-09-23T17:54:00Z">
         <w:r>
           <w:t>Namespaces</w:t>
         </w:r>
@@ -2746,10 +2750,10 @@
         <w:spacing w:line="276" w:lineRule="auto"/>
         <w:contextualSpacing/>
         <w:rPr>
-          <w:ins w:id="396" w:author="Rachelle Byars-Sargent" w:date="2017-09-23T17:55:00Z"/>
-        </w:rPr>
-      </w:pPr>
-      <w:ins w:id="397" w:author="Rachelle Byars-Sargent" w:date="2017-09-23T18:09:00Z">
+          <w:ins w:id="397" w:author="Rachelle Byars-Sargent" w:date="2017-09-23T17:55:00Z"/>
+        </w:rPr>
+      </w:pPr>
+      <w:ins w:id="398" w:author="Rachelle Byars-Sargent" w:date="2017-09-23T18:09:00Z">
         <w:r>
           <w:t xml:space="preserve">Namespaces </w:t>
         </w:r>
@@ -2766,22 +2770,22 @@
           <w:t xml:space="preserve">reference </w:t>
         </w:r>
       </w:ins>
-      <w:ins w:id="398" w:author="Rachelle Byars-Sargent" w:date="2017-09-23T18:16:00Z">
+      <w:ins w:id="399" w:author="Rachelle Byars-Sargent" w:date="2017-09-23T18:16:00Z">
         <w:r>
           <w:t>that maps back to a</w:t>
         </w:r>
       </w:ins>
-      <w:ins w:id="399" w:author="Rachelle Byars-Sargent" w:date="2017-09-23T18:09:00Z">
+      <w:ins w:id="400" w:author="Rachelle Byars-Sargent" w:date="2017-09-23T18:09:00Z">
         <w:r>
           <w:t xml:space="preserve"> schema</w:t>
         </w:r>
       </w:ins>
-      <w:ins w:id="400" w:author="Rachelle Byars-Sargent" w:date="2017-09-23T18:16:00Z">
+      <w:ins w:id="401" w:author="Rachelle Byars-Sargent" w:date="2017-09-23T18:16:00Z">
         <w:r>
           <w:t>’s source</w:t>
         </w:r>
       </w:ins>
-      <w:ins w:id="401" w:author="Rachelle Byars-Sargent" w:date="2017-09-23T18:09:00Z">
+      <w:ins w:id="402" w:author="Rachelle Byars-Sargent" w:date="2017-09-23T18:09:00Z">
         <w:r>
           <w:t>.</w:t>
         </w:r>
@@ -2789,22 +2793,22 @@
           <w:t xml:space="preserve"> </w:t>
         </w:r>
       </w:ins>
-      <w:ins w:id="402" w:author="Rachelle Byars-Sargent" w:date="2017-09-23T18:10:00Z">
+      <w:ins w:id="403" w:author="Rachelle Byars-Sargent" w:date="2017-09-23T18:10:00Z">
         <w:r>
           <w:t xml:space="preserve"> </w:t>
         </w:r>
       </w:ins>
-      <w:ins w:id="403" w:author="Rachelle Byars-Sargent" w:date="2017-09-23T17:55:00Z">
+      <w:ins w:id="404" w:author="Rachelle Byars-Sargent" w:date="2017-09-23T17:55:00Z">
         <w:r>
           <w:t xml:space="preserve">Public </w:t>
         </w:r>
       </w:ins>
-      <w:ins w:id="404" w:author="Rachelle Byars-Sargent" w:date="2017-09-23T17:59:00Z">
+      <w:ins w:id="405" w:author="Rachelle Byars-Sargent" w:date="2017-09-23T17:59:00Z">
         <w:r>
           <w:t>Media</w:t>
         </w:r>
       </w:ins>
-      <w:ins w:id="405" w:author="Rachelle Byars-Sargent" w:date="2017-09-23T17:55:00Z">
+      <w:ins w:id="406" w:author="Rachelle Byars-Sargent" w:date="2017-09-23T17:55:00Z">
         <w:r>
           <w:t xml:space="preserve"> MAP references the aforementioned schemas in its framework.  </w:t>
         </w:r>
@@ -2824,7 +2828,7 @@
         <w:spacing w:line="276" w:lineRule="auto"/>
         <w:contextualSpacing/>
         <w:rPr>
-          <w:ins w:id="406" w:author="Rachelle Byars-Sargent" w:date="2017-09-23T17:55:00Z"/>
+          <w:ins w:id="407" w:author="Rachelle Byars-Sargent" w:date="2017-09-23T17:55:00Z"/>
         </w:rPr>
       </w:pPr>
     </w:p>
@@ -2839,7 +2843,7 @@
         <w:gridCol w:w="3888"/>
         <w:gridCol w:w="1350"/>
         <w:gridCol w:w="4338"/>
-        <w:tblGridChange w:id="407">
+        <w:tblGridChange w:id="408">
           <w:tblGrid>
             <w:gridCol w:w="3888"/>
             <w:gridCol w:w="1350"/>
@@ -2850,7 +2854,7 @@
       </w:tblGrid>
       <w:tr>
         <w:trPr>
-          <w:ins w:id="408" w:author="Rachelle Byars-Sargent" w:date="2017-09-23T17:55:00Z"/>
+          <w:ins w:id="409" w:author="Rachelle Byars-Sargent" w:date="2017-09-23T17:55:00Z"/>
         </w:trPr>
         <w:tc>
           <w:tcPr>
@@ -2867,10 +2871,10 @@
               <w:spacing w:line="276" w:lineRule="auto"/>
               <w:contextualSpacing/>
               <w:rPr>
-                <w:ins w:id="409" w:author="Rachelle Byars-Sargent" w:date="2017-09-23T17:55:00Z"/>
+                <w:ins w:id="410" w:author="Rachelle Byars-Sargent" w:date="2017-09-23T17:55:00Z"/>
               </w:rPr>
             </w:pPr>
-            <w:ins w:id="410" w:author="Rachelle Byars-Sargent" w:date="2017-09-23T17:55:00Z">
+            <w:ins w:id="411" w:author="Rachelle Byars-Sargent" w:date="2017-09-23T17:55:00Z">
               <w:r>
                 <w:t>Schema</w:t>
               </w:r>
@@ -2893,10 +2897,10 @@
               <w:spacing w:line="276" w:lineRule="auto"/>
               <w:contextualSpacing/>
               <w:rPr>
-                <w:ins w:id="411" w:author="Rachelle Byars-Sargent" w:date="2017-09-23T17:55:00Z"/>
+                <w:ins w:id="412" w:author="Rachelle Byars-Sargent" w:date="2017-09-23T17:55:00Z"/>
               </w:rPr>
             </w:pPr>
-            <w:ins w:id="412" w:author="Rachelle Byars-Sargent" w:date="2017-09-23T17:55:00Z">
+            <w:ins w:id="413" w:author="Rachelle Byars-Sargent" w:date="2017-09-23T17:55:00Z">
               <w:r>
                 <w:t>Namespace</w:t>
               </w:r>
@@ -2908,7 +2912,7 @@
         <w:tblPrEx>
           <w:tblW w:w="0" w:type="auto"/>
           <w:tblLayout w:type="fixed"/>
-          <w:tblPrExChange w:id="413" w:author="Rachelle Byars-Sargent" w:date="2017-09-23T17:56:00Z">
+          <w:tblPrExChange w:id="414" w:author="Rachelle Byars-Sargent" w:date="2017-09-23T17:56:00Z">
             <w:tblPrEx>
               <w:tblW w:w="0" w:type="auto"/>
               <w:tblLayout w:type="fixed"/>
@@ -2916,7 +2920,7 @@
           </w:tblPrExChange>
         </w:tblPrEx>
         <w:trPr>
-          <w:ins w:id="414" w:author="Rachelle Byars-Sargent" w:date="2017-09-23T17:55:00Z"/>
+          <w:ins w:id="415" w:author="Rachelle Byars-Sargent" w:date="2017-09-23T17:55:00Z"/>
         </w:trPr>
         <w:tc>
           <w:tcPr>
@@ -2926,7 +2930,7 @@
               <w:bottom w:val="nil"/>
               <w:right w:val="nil"/>
             </w:tcBorders>
-            <w:tcPrChange w:id="415" w:author="Rachelle Byars-Sargent" w:date="2017-09-23T17:56:00Z">
+            <w:tcPrChange w:id="416" w:author="Rachelle Byars-Sargent" w:date="2017-09-23T17:56:00Z">
               <w:tcPr>
                 <w:tcW w:w="3888" w:type="dxa"/>
                 <w:tcBorders>
@@ -2942,10 +2946,10 @@
               <w:spacing w:line="276" w:lineRule="auto"/>
               <w:contextualSpacing/>
               <w:rPr>
-                <w:ins w:id="416" w:author="Rachelle Byars-Sargent" w:date="2017-09-23T17:55:00Z"/>
+                <w:ins w:id="417" w:author="Rachelle Byars-Sargent" w:date="2017-09-23T17:55:00Z"/>
               </w:rPr>
             </w:pPr>
-            <w:ins w:id="417" w:author="Rachelle Byars-Sargent" w:date="2017-09-23T17:55:00Z">
+            <w:ins w:id="418" w:author="Rachelle Byars-Sargent" w:date="2017-09-23T17:55:00Z">
               <w:r>
                 <w:t>Entertainment Registry Identifier</w:t>
               </w:r>
@@ -2960,7 +2964,7 @@
               <w:bottom w:val="nil"/>
               <w:right w:val="nil"/>
             </w:tcBorders>
-            <w:tcPrChange w:id="418" w:author="Rachelle Byars-Sargent" w:date="2017-09-23T17:56:00Z">
+            <w:tcPrChange w:id="419" w:author="Rachelle Byars-Sargent" w:date="2017-09-23T17:56:00Z">
               <w:tcPr>
                 <w:tcW w:w="1710" w:type="dxa"/>
                 <w:gridSpan w:val="2"/>
@@ -2977,10 +2981,10 @@
               <w:spacing w:line="276" w:lineRule="auto"/>
               <w:contextualSpacing/>
               <w:rPr>
-                <w:ins w:id="419" w:author="Rachelle Byars-Sargent" w:date="2017-09-23T17:55:00Z"/>
+                <w:ins w:id="420" w:author="Rachelle Byars-Sargent" w:date="2017-09-23T17:55:00Z"/>
               </w:rPr>
             </w:pPr>
-            <w:ins w:id="420" w:author="Rachelle Byars-Sargent" w:date="2017-09-23T17:55:00Z">
+            <w:ins w:id="421" w:author="Rachelle Byars-Sargent" w:date="2017-09-23T17:55:00Z">
               <w:r>
                 <w:t>[</w:t>
               </w:r>
@@ -3003,7 +3007,7 @@
               <w:bottom w:val="nil"/>
               <w:right w:val="nil"/>
             </w:tcBorders>
-            <w:tcPrChange w:id="421" w:author="Rachelle Byars-Sargent" w:date="2017-09-23T17:56:00Z">
+            <w:tcPrChange w:id="422" w:author="Rachelle Byars-Sargent" w:date="2017-09-23T17:56:00Z">
               <w:tcPr>
                 <w:tcW w:w="3978" w:type="dxa"/>
                 <w:tcBorders>
@@ -3019,21 +3023,21 @@
               <w:spacing w:line="276" w:lineRule="auto"/>
               <w:contextualSpacing/>
               <w:rPr>
-                <w:ins w:id="422" w:author="Rachelle Byars-Sargent" w:date="2017-09-23T17:55:00Z"/>
+                <w:ins w:id="423" w:author="Rachelle Byars-Sargent" w:date="2017-09-23T17:55:00Z"/>
                 <w:sz w:val="22"/>
-                <w:rPrChange w:id="423" w:author="Rachelle Byars-Sargent" w:date="2017-09-23T17:56:00Z">
+                <w:rPrChange w:id="424" w:author="Rachelle Byars-Sargent" w:date="2017-09-23T17:56:00Z">
                   <w:rPr>
-                    <w:ins w:id="424" w:author="Rachelle Byars-Sargent" w:date="2017-09-23T17:55:00Z"/>
+                    <w:ins w:id="425" w:author="Rachelle Byars-Sargent" w:date="2017-09-23T17:55:00Z"/>
                     <w:sz w:val="20"/>
                   </w:rPr>
                 </w:rPrChange>
               </w:rPr>
             </w:pPr>
-            <w:ins w:id="425" w:author="Rachelle Byars-Sargent" w:date="2017-09-23T17:55:00Z">
+            <w:ins w:id="426" w:author="Rachelle Byars-Sargent" w:date="2017-09-23T17:55:00Z">
               <w:r>
                 <w:rPr>
                   <w:sz w:val="22"/>
-                  <w:rPrChange w:id="426" w:author="Rachelle Byars-Sargent" w:date="2017-09-23T17:56:00Z">
+                  <w:rPrChange w:id="427" w:author="Rachelle Byars-Sargent" w:date="2017-09-23T17:56:00Z">
                     <w:rPr>
                       <w:sz w:val="20"/>
                     </w:rPr>
@@ -3048,7 +3052,7 @@
       <w:tr>
         <w:trPr>
           <w:trHeight w:val="783"/>
-          <w:ins w:id="427" w:author="Rachelle Byars-Sargent" w:date="2017-09-23T17:55:00Z"/>
+          <w:ins w:id="428" w:author="Rachelle Byars-Sargent" w:date="2017-09-23T17:55:00Z"/>
         </w:trPr>
         <w:tc>
           <w:tcPr>
@@ -3065,7 +3069,7 @@
               <w:spacing w:line="276" w:lineRule="auto"/>
               <w:contextualSpacing/>
               <w:rPr>
-                <w:ins w:id="428" w:author="Rachelle Byars-Sargent" w:date="2017-09-23T17:55:00Z"/>
+                <w:ins w:id="429" w:author="Rachelle Byars-Sargent" w:date="2017-09-23T17:55:00Z"/>
               </w:rPr>
             </w:pPr>
           </w:p>
@@ -3085,7 +3089,7 @@
               <w:spacing w:line="276" w:lineRule="auto"/>
               <w:contextualSpacing/>
               <w:rPr>
-                <w:ins w:id="429" w:author="Rachelle Byars-Sargent" w:date="2017-09-23T17:55:00Z"/>
+                <w:ins w:id="430" w:author="Rachelle Byars-Sargent" w:date="2017-09-23T17:55:00Z"/>
               </w:rPr>
             </w:pPr>
           </w:p>
@@ -3105,21 +3109,21 @@
               <w:spacing w:line="276" w:lineRule="auto"/>
               <w:contextualSpacing/>
               <w:rPr>
-                <w:ins w:id="430" w:author="Rachelle Byars-Sargent" w:date="2017-09-23T17:55:00Z"/>
+                <w:ins w:id="431" w:author="Rachelle Byars-Sargent" w:date="2017-09-23T17:55:00Z"/>
                 <w:sz w:val="22"/>
-                <w:rPrChange w:id="431" w:author="Rachelle Byars-Sargent" w:date="2017-09-23T17:56:00Z">
+                <w:rPrChange w:id="432" w:author="Rachelle Byars-Sargent" w:date="2017-09-23T17:56:00Z">
                   <w:rPr>
-                    <w:ins w:id="432" w:author="Rachelle Byars-Sargent" w:date="2017-09-23T17:55:00Z"/>
+                    <w:ins w:id="433" w:author="Rachelle Byars-Sargent" w:date="2017-09-23T17:55:00Z"/>
                     <w:sz w:val="20"/>
                   </w:rPr>
                 </w:rPrChange>
               </w:rPr>
             </w:pPr>
-            <w:ins w:id="433" w:author="Rachelle Byars-Sargent" w:date="2017-09-23T17:55:00Z">
+            <w:ins w:id="434" w:author="Rachelle Byars-Sargent" w:date="2017-09-23T17:55:00Z">
               <w:r>
                 <w:rPr>
                   <w:sz w:val="22"/>
-                  <w:rPrChange w:id="434" w:author="Rachelle Byars-Sargent" w:date="2017-09-23T17:56:00Z">
+                  <w:rPrChange w:id="435" w:author="Rachelle Byars-Sargent" w:date="2017-09-23T17:56:00Z">
                     <w:rPr>
                       <w:sz w:val="20"/>
                     </w:rPr>
@@ -3135,7 +3139,7 @@
         <w:tblPrEx>
           <w:tblW w:w="0" w:type="auto"/>
           <w:tblLayout w:type="fixed"/>
-          <w:tblPrExChange w:id="435" w:author="Rachelle Byars-Sargent" w:date="2017-09-23T17:56:00Z">
+          <w:tblPrExChange w:id="436" w:author="Rachelle Byars-Sargent" w:date="2017-09-23T17:56:00Z">
             <w:tblPrEx>
               <w:tblW w:w="0" w:type="auto"/>
               <w:tblLayout w:type="fixed"/>
@@ -3144,7 +3148,7 @@
         </w:tblPrEx>
         <w:trPr>
           <w:trHeight w:val="890"/>
-          <w:ins w:id="436" w:author="Rachelle Byars-Sargent" w:date="2017-09-23T17:55:00Z"/>
+          <w:ins w:id="437" w:author="Rachelle Byars-Sargent" w:date="2017-09-23T17:55:00Z"/>
         </w:trPr>
         <w:tc>
           <w:tcPr>
@@ -3155,7 +3159,7 @@
               <w:bottom w:val="nil"/>
               <w:right w:val="nil"/>
             </w:tcBorders>
-            <w:tcPrChange w:id="437" w:author="Rachelle Byars-Sargent" w:date="2017-09-23T17:56:00Z">
+            <w:tcPrChange w:id="438" w:author="Rachelle Byars-Sargent" w:date="2017-09-23T17:56:00Z">
               <w:tcPr>
                 <w:tcW w:w="3888" w:type="dxa"/>
                 <w:tcBorders>
@@ -3170,11 +3174,11 @@
               <w:spacing w:line="276" w:lineRule="auto"/>
               <w:contextualSpacing/>
               <w:rPr>
-                <w:ins w:id="438" w:author="Rachelle Byars-Sargent" w:date="2017-09-23T17:55:00Z"/>
+                <w:ins w:id="439" w:author="Rachelle Byars-Sargent" w:date="2017-09-23T17:55:00Z"/>
               </w:rPr>
             </w:pPr>
             <w:proofErr w:type="spellStart"/>
-            <w:ins w:id="439" w:author="Rachelle Byars-Sargent" w:date="2017-09-23T17:55:00Z">
+            <w:ins w:id="440" w:author="Rachelle Byars-Sargent" w:date="2017-09-23T17:55:00Z">
               <w:r>
                 <w:t>MovieLabs</w:t>
               </w:r>
@@ -3194,7 +3198,7 @@
               <w:bottom w:val="nil"/>
               <w:right w:val="nil"/>
             </w:tcBorders>
-            <w:tcPrChange w:id="440" w:author="Rachelle Byars-Sargent" w:date="2017-09-23T17:56:00Z">
+            <w:tcPrChange w:id="441" w:author="Rachelle Byars-Sargent" w:date="2017-09-23T17:56:00Z">
               <w:tcPr>
                 <w:tcW w:w="1710" w:type="dxa"/>
                 <w:gridSpan w:val="2"/>
@@ -3210,10 +3214,10 @@
               <w:spacing w:line="276" w:lineRule="auto"/>
               <w:contextualSpacing/>
               <w:rPr>
-                <w:ins w:id="441" w:author="Rachelle Byars-Sargent" w:date="2017-09-23T17:55:00Z"/>
+                <w:ins w:id="442" w:author="Rachelle Byars-Sargent" w:date="2017-09-23T17:55:00Z"/>
               </w:rPr>
             </w:pPr>
-            <w:ins w:id="442" w:author="Rachelle Byars-Sargent" w:date="2017-09-23T17:55:00Z">
+            <w:ins w:id="443" w:author="Rachelle Byars-Sargent" w:date="2017-09-23T17:55:00Z">
               <w:r>
                 <w:t>[md]</w:t>
               </w:r>
@@ -3229,7 +3233,7 @@
               <w:bottom w:val="nil"/>
               <w:right w:val="nil"/>
             </w:tcBorders>
-            <w:tcPrChange w:id="443" w:author="Rachelle Byars-Sargent" w:date="2017-09-23T17:56:00Z">
+            <w:tcPrChange w:id="444" w:author="Rachelle Byars-Sargent" w:date="2017-09-23T17:56:00Z">
               <w:tcPr>
                 <w:tcW w:w="3978" w:type="dxa"/>
                 <w:tcBorders>
@@ -3244,21 +3248,21 @@
               <w:spacing w:line="276" w:lineRule="auto"/>
               <w:contextualSpacing/>
               <w:rPr>
-                <w:ins w:id="444" w:author="Rachelle Byars-Sargent" w:date="2017-09-23T17:55:00Z"/>
+                <w:ins w:id="445" w:author="Rachelle Byars-Sargent" w:date="2017-09-23T17:55:00Z"/>
                 <w:sz w:val="22"/>
-                <w:rPrChange w:id="445" w:author="Rachelle Byars-Sargent" w:date="2017-09-23T17:56:00Z">
+                <w:rPrChange w:id="446" w:author="Rachelle Byars-Sargent" w:date="2017-09-23T17:56:00Z">
                   <w:rPr>
-                    <w:ins w:id="446" w:author="Rachelle Byars-Sargent" w:date="2017-09-23T17:55:00Z"/>
+                    <w:ins w:id="447" w:author="Rachelle Byars-Sargent" w:date="2017-09-23T17:55:00Z"/>
                     <w:sz w:val="20"/>
                   </w:rPr>
                 </w:rPrChange>
               </w:rPr>
             </w:pPr>
-            <w:ins w:id="447" w:author="Rachelle Byars-Sargent" w:date="2017-09-23T17:55:00Z">
+            <w:ins w:id="448" w:author="Rachelle Byars-Sargent" w:date="2017-09-23T17:55:00Z">
               <w:r>
                 <w:rPr>
                   <w:sz w:val="22"/>
-                  <w:rPrChange w:id="448" w:author="Rachelle Byars-Sargent" w:date="2017-09-23T17:56:00Z">
+                  <w:rPrChange w:id="449" w:author="Rachelle Byars-Sargent" w:date="2017-09-23T17:56:00Z">
                     <w:rPr>
                       <w:sz w:val="20"/>
                     </w:rPr>
@@ -3271,10 +3275,94 @@
         </w:tc>
       </w:tr>
       <w:tr>
+        <w:trPr>
+          <w:trHeight w:val="890"/>
+        </w:trPr>
+        <w:tc>
+          <w:tcPr>
+            <w:tcW w:w="3888" w:type="dxa"/>
+            <w:tcBorders>
+              <w:top w:val="nil"/>
+              <w:left w:val="nil"/>
+              <w:bottom w:val="nil"/>
+              <w:right w:val="nil"/>
+            </w:tcBorders>
+          </w:tcPr>
+          <w:p>
+            <w:pPr>
+              <w:spacing w:line="276" w:lineRule="auto"/>
+              <w:contextualSpacing/>
+            </w:pPr>
+            <w:proofErr w:type="spellStart"/>
+            <w:r>
+              <w:t>MovieLabs</w:t>
+            </w:r>
+            <w:proofErr w:type="spellEnd"/>
+            <w:r>
+              <w:t xml:space="preserve"> Media Manifest </w:t>
+            </w:r>
+            <w:r>
+              <w:t>1.6</w:t>
+            </w:r>
+          </w:p>
+        </w:tc>
+        <w:tc>
+          <w:tcPr>
+            <w:tcW w:w="1350" w:type="dxa"/>
+            <w:tcBorders>
+              <w:top w:val="nil"/>
+              <w:left w:val="nil"/>
+              <w:bottom w:val="nil"/>
+              <w:right w:val="nil"/>
+            </w:tcBorders>
+          </w:tcPr>
+          <w:p>
+            <w:pPr>
+              <w:spacing w:line="276" w:lineRule="auto"/>
+              <w:contextualSpacing/>
+            </w:pPr>
+            <w:r>
+              <w:t>[mmm]</w:t>
+            </w:r>
+          </w:p>
+        </w:tc>
+        <w:tc>
+          <w:tcPr>
+            <w:tcW w:w="4338" w:type="dxa"/>
+            <w:tcBorders>
+              <w:top w:val="nil"/>
+              <w:left w:val="nil"/>
+              <w:bottom w:val="nil"/>
+              <w:right w:val="nil"/>
+            </w:tcBorders>
+          </w:tcPr>
+          <w:p>
+            <w:pPr>
+              <w:spacing w:line="276" w:lineRule="auto"/>
+              <w:contextualSpacing/>
+              <w:rPr>
+                <w:sz w:val="22"/>
+                <w:rPrChange w:id="450" w:author="Rachelle Byars-Sargent" w:date="2017-09-23T17:56:00Z">
+                  <w:rPr>
+                    <w:sz w:val="22"/>
+                  </w:rPr>
+                </w:rPrChange>
+              </w:rPr>
+            </w:pPr>
+            <w:r>
+              <w:rPr>
+                <w:sz w:val="22"/>
+              </w:rPr>
+              <w:t>http://movielabs.com/md/manifest/</w:t>
+            </w:r>
+          </w:p>
+        </w:tc>
+      </w:tr>
+      <w:tr>
         <w:tblPrEx>
           <w:tblW w:w="0" w:type="auto"/>
           <w:tblLayout w:type="fixed"/>
-          <w:tblPrExChange w:id="449" w:author="Rachelle Byars-Sargent" w:date="2017-09-23T17:56:00Z">
+          <w:tblPrExChange w:id="451" w:author="Rachelle Byars-Sargent" w:date="2017-09-23T17:56:00Z">
             <w:tblPrEx>
               <w:tblW w:w="0" w:type="auto"/>
               <w:tblLayout w:type="fixed"/>
@@ -3283,8 +3371,8 @@
         </w:tblPrEx>
         <w:trPr>
           <w:trHeight w:val="890"/>
-          <w:ins w:id="450" w:author="Rachelle Byars-Sargent" w:date="2017-09-23T17:55:00Z"/>
-          <w:trPrChange w:id="451" w:author="Rachelle Byars-Sargent" w:date="2017-09-23T17:56:00Z">
+          <w:ins w:id="452" w:author="Rachelle Byars-Sargent" w:date="2017-09-23T17:55:00Z"/>
+          <w:trPrChange w:id="453" w:author="Rachelle Byars-Sargent" w:date="2017-09-23T17:56:00Z">
             <w:trPr>
               <w:trHeight w:val="890"/>
             </w:trPr>
@@ -3299,7 +3387,7 @@
               <w:bottom w:val="nil"/>
               <w:right w:val="nil"/>
             </w:tcBorders>
-            <w:tcPrChange w:id="452" w:author="Rachelle Byars-Sargent" w:date="2017-09-23T17:56:00Z">
+            <w:tcPrChange w:id="454" w:author="Rachelle Byars-Sargent" w:date="2017-09-23T17:56:00Z">
               <w:tcPr>
                 <w:tcW w:w="3888" w:type="dxa"/>
                 <w:tcBorders>
@@ -3314,11 +3402,11 @@
               <w:spacing w:line="276" w:lineRule="auto"/>
               <w:contextualSpacing/>
               <w:rPr>
-                <w:ins w:id="453" w:author="Rachelle Byars-Sargent" w:date="2017-09-23T17:55:00Z"/>
+                <w:ins w:id="455" w:author="Rachelle Byars-Sargent" w:date="2017-09-23T17:55:00Z"/>
               </w:rPr>
             </w:pPr>
             <w:proofErr w:type="spellStart"/>
-            <w:ins w:id="454" w:author="Rachelle Byars-Sargent" w:date="2017-09-23T17:55:00Z">
+            <w:ins w:id="456" w:author="Rachelle Byars-Sargent" w:date="2017-09-23T17:55:00Z">
               <w:r>
                 <w:t>CableLabs</w:t>
               </w:r>
@@ -3338,7 +3426,7 @@
               <w:bottom w:val="nil"/>
               <w:right w:val="nil"/>
             </w:tcBorders>
-            <w:tcPrChange w:id="455" w:author="Rachelle Byars-Sargent" w:date="2017-09-23T17:56:00Z">
+            <w:tcPrChange w:id="457" w:author="Rachelle Byars-Sargent" w:date="2017-09-23T17:56:00Z">
               <w:tcPr>
                 <w:tcW w:w="1710" w:type="dxa"/>
                 <w:gridSpan w:val="2"/>
@@ -3354,22 +3442,22 @@
               <w:spacing w:line="276" w:lineRule="auto"/>
               <w:contextualSpacing/>
               <w:rPr>
-                <w:ins w:id="456" w:author="Rachelle Byars-Sargent" w:date="2017-09-23T17:55:00Z"/>
+                <w:ins w:id="458" w:author="Rachelle Byars-Sargent" w:date="2017-09-23T17:55:00Z"/>
               </w:rPr>
             </w:pPr>
-            <w:ins w:id="457" w:author="Rachelle Byars-Sargent" w:date="2017-09-23T17:55:00Z">
+            <w:ins w:id="459" w:author="Rachelle Byars-Sargent" w:date="2017-09-23T17:55:00Z">
               <w:r>
                 <w:t>[</w:t>
               </w:r>
             </w:ins>
             <w:proofErr w:type="spellStart"/>
-            <w:ins w:id="458" w:author="Rachelle Byars-Sargent" w:date="2017-09-23T17:56:00Z">
+            <w:ins w:id="460" w:author="Rachelle Byars-Sargent" w:date="2017-09-23T17:56:00Z">
               <w:r>
                 <w:t>adi</w:t>
               </w:r>
             </w:ins>
             <w:proofErr w:type="spellEnd"/>
-            <w:ins w:id="459" w:author="Rachelle Byars-Sargent" w:date="2017-09-23T17:55:00Z">
+            <w:ins w:id="461" w:author="Rachelle Byars-Sargent" w:date="2017-09-23T17:55:00Z">
               <w:r>
                 <w:t>]</w:t>
               </w:r>
@@ -3385,7 +3473,7 @@
               <w:bottom w:val="nil"/>
               <w:right w:val="nil"/>
             </w:tcBorders>
-            <w:tcPrChange w:id="460" w:author="Rachelle Byars-Sargent" w:date="2017-09-23T17:56:00Z">
+            <w:tcPrChange w:id="462" w:author="Rachelle Byars-Sargent" w:date="2017-09-23T17:56:00Z">
               <w:tcPr>
                 <w:tcW w:w="3978" w:type="dxa"/>
                 <w:tcBorders>
@@ -3401,21 +3489,21 @@
               <w:spacing w:line="276" w:lineRule="auto"/>
               <w:contextualSpacing/>
               <w:rPr>
-                <w:ins w:id="461" w:author="Rachelle Byars-Sargent" w:date="2017-09-23T17:55:00Z"/>
+                <w:ins w:id="463" w:author="Rachelle Byars-Sargent" w:date="2017-09-23T17:55:00Z"/>
                 <w:sz w:val="22"/>
-                <w:rPrChange w:id="462" w:author="Rachelle Byars-Sargent" w:date="2017-09-23T17:56:00Z">
+                <w:rPrChange w:id="464" w:author="Rachelle Byars-Sargent" w:date="2017-09-23T17:56:00Z">
                   <w:rPr>
-                    <w:ins w:id="463" w:author="Rachelle Byars-Sargent" w:date="2017-09-23T17:55:00Z"/>
+                    <w:ins w:id="465" w:author="Rachelle Byars-Sargent" w:date="2017-09-23T17:55:00Z"/>
                     <w:sz w:val="20"/>
                   </w:rPr>
                 </w:rPrChange>
               </w:rPr>
             </w:pPr>
-            <w:ins w:id="464" w:author="Rachelle Byars-Sargent" w:date="2017-09-23T17:55:00Z">
+            <w:ins w:id="466" w:author="Rachelle Byars-Sargent" w:date="2017-09-23T17:55:00Z">
               <w:r>
                 <w:rPr>
                   <w:sz w:val="22"/>
-                  <w:rPrChange w:id="465" w:author="Rachelle Byars-Sargent" w:date="2017-09-23T17:56:00Z">
+                  <w:rPrChange w:id="467" w:author="Rachelle Byars-Sargent" w:date="2017-09-23T17:56:00Z">
                     <w:rPr>
                       <w:sz w:val="20"/>
                     </w:rPr>
@@ -3431,7 +3519,7 @@
         <w:tblPrEx>
           <w:tblW w:w="0" w:type="auto"/>
           <w:tblLayout w:type="fixed"/>
-          <w:tblPrExChange w:id="466" w:author="Rachelle Byars-Sargent" w:date="2017-09-23T17:58:00Z">
+          <w:tblPrExChange w:id="468" w:author="Rachelle Byars-Sargent" w:date="2017-09-23T17:58:00Z">
             <w:tblPrEx>
               <w:tblW w:w="0" w:type="auto"/>
               <w:tblLayout w:type="fixed"/>
@@ -3440,7 +3528,7 @@
         </w:tblPrEx>
         <w:trPr>
           <w:trHeight w:val="648"/>
-          <w:ins w:id="467" w:author="Rachelle Byars-Sargent" w:date="2017-09-23T17:55:00Z"/>
+          <w:ins w:id="469" w:author="Rachelle Byars-Sargent" w:date="2017-09-23T17:55:00Z"/>
         </w:trPr>
         <w:tc>
           <w:tcPr>
@@ -3451,7 +3539,7 @@
               <w:bottom w:val="nil"/>
               <w:right w:val="nil"/>
             </w:tcBorders>
-            <w:tcPrChange w:id="468" w:author="Rachelle Byars-Sargent" w:date="2017-09-23T17:58:00Z">
+            <w:tcPrChange w:id="470" w:author="Rachelle Byars-Sargent" w:date="2017-09-23T17:58:00Z">
               <w:tcPr>
                 <w:tcW w:w="3888" w:type="dxa"/>
                 <w:tcBorders>
@@ -3467,11 +3555,11 @@
               <w:spacing w:line="276" w:lineRule="auto"/>
               <w:contextualSpacing/>
               <w:rPr>
-                <w:ins w:id="469" w:author="Rachelle Byars-Sargent" w:date="2017-09-23T17:55:00Z"/>
+                <w:ins w:id="471" w:author="Rachelle Byars-Sargent" w:date="2017-09-23T17:55:00Z"/>
               </w:rPr>
             </w:pPr>
             <w:proofErr w:type="spellStart"/>
-            <w:ins w:id="470" w:author="Rachelle Byars-Sargent" w:date="2017-09-23T17:55:00Z">
+            <w:ins w:id="472" w:author="Rachelle Byars-Sargent" w:date="2017-09-23T17:55:00Z">
               <w:r>
                 <w:t>Gracenote</w:t>
               </w:r>
@@ -3494,7 +3582,7 @@
               <w:bottom w:val="nil"/>
               <w:right w:val="nil"/>
             </w:tcBorders>
-            <w:tcPrChange w:id="471" w:author="Rachelle Byars-Sargent" w:date="2017-09-23T17:58:00Z">
+            <w:tcPrChange w:id="473" w:author="Rachelle Byars-Sargent" w:date="2017-09-23T17:58:00Z">
               <w:tcPr>
                 <w:tcW w:w="1710" w:type="dxa"/>
                 <w:gridSpan w:val="2"/>
@@ -3511,22 +3599,22 @@
               <w:spacing w:line="276" w:lineRule="auto"/>
               <w:contextualSpacing/>
               <w:rPr>
-                <w:ins w:id="472" w:author="Rachelle Byars-Sargent" w:date="2017-09-23T17:55:00Z"/>
+                <w:ins w:id="474" w:author="Rachelle Byars-Sargent" w:date="2017-09-23T17:55:00Z"/>
               </w:rPr>
             </w:pPr>
-            <w:ins w:id="473" w:author="Rachelle Byars-Sargent" w:date="2017-09-23T17:55:00Z">
+            <w:ins w:id="475" w:author="Rachelle Byars-Sargent" w:date="2017-09-23T17:55:00Z">
               <w:r>
                 <w:t>[</w:t>
               </w:r>
             </w:ins>
             <w:proofErr w:type="spellStart"/>
-            <w:ins w:id="474" w:author="Rachelle Byars-Sargent" w:date="2017-09-23T17:56:00Z">
+            <w:ins w:id="476" w:author="Rachelle Byars-Sargent" w:date="2017-09-23T17:56:00Z">
               <w:r>
                 <w:t>tms</w:t>
               </w:r>
             </w:ins>
             <w:proofErr w:type="spellEnd"/>
-            <w:ins w:id="475" w:author="Rachelle Byars-Sargent" w:date="2017-09-23T17:55:00Z">
+            <w:ins w:id="477" w:author="Rachelle Byars-Sargent" w:date="2017-09-23T17:55:00Z">
               <w:r>
                 <w:t>]</w:t>
               </w:r>
@@ -3542,7 +3630,7 @@
               <w:bottom w:val="nil"/>
               <w:right w:val="nil"/>
             </w:tcBorders>
-            <w:tcPrChange w:id="476" w:author="Rachelle Byars-Sargent" w:date="2017-09-23T17:58:00Z">
+            <w:tcPrChange w:id="478" w:author="Rachelle Byars-Sargent" w:date="2017-09-23T17:58:00Z">
               <w:tcPr>
                 <w:tcW w:w="3978" w:type="dxa"/>
                 <w:tcBorders>
@@ -3558,7 +3646,7 @@
               <w:spacing w:line="276" w:lineRule="auto"/>
               <w:contextualSpacing/>
               <w:rPr>
-                <w:ins w:id="477" w:author="Rachelle Byars-Sargent" w:date="2017-09-23T17:55:00Z"/>
+                <w:ins w:id="479" w:author="Rachelle Byars-Sargent" w:date="2017-09-23T17:55:00Z"/>
               </w:rPr>
             </w:pPr>
           </w:p>
@@ -3567,7 +3655,7 @@
       <w:tr>
         <w:trPr>
           <w:trHeight w:val="70"/>
-          <w:ins w:id="478" w:author="Rachelle Byars-Sargent" w:date="2017-09-23T17:58:00Z"/>
+          <w:ins w:id="480" w:author="Rachelle Byars-Sargent" w:date="2017-09-23T17:58:00Z"/>
         </w:trPr>
         <w:tc>
           <w:tcPr>
@@ -3584,25 +3672,25 @@
               <w:spacing w:line="276" w:lineRule="auto"/>
               <w:contextualSpacing/>
               <w:rPr>
-                <w:ins w:id="479" w:author="Rachelle Byars-Sargent" w:date="2017-09-23T17:58:00Z"/>
+                <w:ins w:id="481" w:author="Rachelle Byars-Sargent" w:date="2017-09-23T17:58:00Z"/>
               </w:rPr>
             </w:pPr>
-            <w:ins w:id="480" w:author="Rachelle Byars-Sargent" w:date="2017-09-23T17:58:00Z">
+            <w:ins w:id="482" w:author="Rachelle Byars-Sargent" w:date="2017-09-23T17:58:00Z">
               <w:r>
                 <w:t xml:space="preserve">Public </w:t>
               </w:r>
             </w:ins>
-            <w:ins w:id="481" w:author="Rachelle Byars-Sargent" w:date="2017-09-23T17:59:00Z">
+            <w:ins w:id="483" w:author="Rachelle Byars-Sargent" w:date="2017-09-23T17:59:00Z">
               <w:r>
                 <w:t>Media</w:t>
               </w:r>
             </w:ins>
-            <w:ins w:id="482" w:author="Rachelle Byars-Sargent" w:date="2017-09-23T17:58:00Z">
+            <w:ins w:id="484" w:author="Rachelle Byars-Sargent" w:date="2017-09-23T17:58:00Z">
               <w:r>
                 <w:t xml:space="preserve"> </w:t>
               </w:r>
             </w:ins>
-            <w:ins w:id="483" w:author="Rachelle Byars-Sargent" w:date="2017-10-16T12:39:00Z">
+            <w:ins w:id="485" w:author="Rachelle Byars-Sargent" w:date="2017-10-16T12:39:00Z">
               <w:r>
                 <w:t>Common Metadata 3.0</w:t>
               </w:r>
@@ -3624,10 +3712,10 @@
               <w:spacing w:line="276" w:lineRule="auto"/>
               <w:contextualSpacing/>
               <w:rPr>
-                <w:ins w:id="484" w:author="Rachelle Byars-Sargent" w:date="2017-09-23T17:58:00Z"/>
+                <w:ins w:id="486" w:author="Rachelle Byars-Sargent" w:date="2017-09-23T17:58:00Z"/>
               </w:rPr>
             </w:pPr>
-            <w:ins w:id="485" w:author="Rachelle Byars-Sargent" w:date="2017-09-23T17:58:00Z">
+            <w:ins w:id="487" w:author="Rachelle Byars-Sargent" w:date="2017-09-23T17:58:00Z">
               <w:r>
                 <w:t>[pm]</w:t>
               </w:r>
@@ -3649,25 +3737,13 @@
               <w:spacing w:line="276" w:lineRule="auto"/>
               <w:contextualSpacing/>
               <w:rPr>
-                <w:ins w:id="486" w:author="Rachelle Byars-Sargent" w:date="2017-09-23T17:58:00Z"/>
+                <w:ins w:id="488" w:author="Rachelle Byars-Sargent" w:date="2017-09-23T17:58:00Z"/>
               </w:rPr>
             </w:pPr>
           </w:p>
         </w:tc>
       </w:tr>
     </w:tbl>
-    <w:p>
-      <w:pPr>
-        <w:rPr>
-          <w:ins w:id="487" w:author="Rachelle Byars-Sargent" w:date="2017-09-23T15:24:00Z"/>
-        </w:rPr>
-        <w:pPrChange w:id="488" w:author="Rachelle Byars-Sargent" w:date="2017-09-23T17:55:00Z">
-          <w:pPr>
-            <w:spacing w:line="276" w:lineRule="auto"/>
-          </w:pPr>
-        </w:pPrChange>
-      </w:pPr>
-    </w:p>
     <w:p>
       <w:pPr>
         <w:spacing w:line="276" w:lineRule="auto"/>
@@ -3746,6 +3822,7 @@
             <w:rPrChange w:id="501" w:author="Rachelle Byars-Sargent" w:date="2017-09-23T19:04:00Z">
               <w:rPr>
                 <w:rFonts w:ascii="Arial" w:hAnsi="Arial" w:cs="Arial"/>
+                <w:b w:val="0"/>
                 <w:color w:val="222222"/>
                 <w:shd w:val="clear" w:color="auto" w:fill="FFFFFF"/>
               </w:rPr>
@@ -3992,9 +4069,12 @@
       <w:del w:id="541" w:author="Rachelle Byars-Sargent" w:date="2017-09-23T18:58:00Z">
         <w:r>
           <w:rPr>
+            <w:b w:val="0"/>
             <w:highlight w:val="yellow"/>
             <w:rPrChange w:id="542" w:author="Rachelle Byars-Sargent" w:date="2017-09-23T17:16:00Z">
-              <w:rPr/>
+              <w:rPr>
+                <w:b w:val="0"/>
+              </w:rPr>
             </w:rPrChange>
           </w:rPr>
           <w:delText>Document Organization</w:delText>
@@ -4358,7 +4438,7 @@
       <w:tblGrid>
         <w:gridCol w:w="3708"/>
         <w:gridCol w:w="1530"/>
-        <w:gridCol w:w="4338"/>
+        <w:gridCol w:w="5040"/>
         <w:tblGridChange w:id="594">
           <w:tblGrid>
             <w:gridCol w:w="3888"/>
@@ -4409,7 +4489,7 @@
         </w:tc>
         <w:tc>
           <w:tcPr>
-            <w:tcW w:w="5868" w:type="dxa"/>
+            <w:tcW w:w="6570" w:type="dxa"/>
             <w:gridSpan w:val="2"/>
             <w:tcBorders>
               <w:top w:val="nil"/>
@@ -4571,7 +4651,7 @@
         </w:tc>
         <w:tc>
           <w:tcPr>
-            <w:tcW w:w="4338" w:type="dxa"/>
+            <w:tcW w:w="5040" w:type="dxa"/>
             <w:tcBorders>
               <w:top w:val="nil"/>
               <w:left w:val="nil"/>
@@ -4601,17 +4681,27 @@
             </w:pPr>
             <w:ins w:id="617" w:author="Rachelle Byars-Sargent" w:date="2017-09-23T19:08:00Z">
               <w:r>
+                <w:rPr>
+                  <w:sz w:val="22"/>
+                </w:rPr>
                 <w:fldChar w:fldCharType="begin"/>
               </w:r>
               <w:r>
+                <w:rPr>
+                  <w:sz w:val="22"/>
+                </w:rPr>
                 <w:instrText xml:space="preserve"> HYPERLINK "http://www.iso.org/iso/home/standards/iso8601.htm" \h </w:instrText>
               </w:r>
               <w:r>
+                <w:rPr>
+                  <w:sz w:val="22"/>
+                </w:rPr>
                 <w:fldChar w:fldCharType="separate"/>
               </w:r>
               <w:r>
                 <w:rPr>
                   <w:color w:val="1155CC"/>
+                  <w:sz w:val="22"/>
                   <w:highlight w:val="white"/>
                   <w:u w:val="single"/>
                 </w:rPr>
@@ -4620,6 +4710,7 @@
               <w:r>
                 <w:rPr>
                   <w:color w:val="1155CC"/>
+                  <w:sz w:val="22"/>
                   <w:highlight w:val="white"/>
                   <w:u w:val="single"/>
                 </w:rPr>
@@ -4749,7 +4840,7 @@
         </w:tc>
         <w:tc>
           <w:tcPr>
-            <w:tcW w:w="4338" w:type="dxa"/>
+            <w:tcW w:w="5040" w:type="dxa"/>
             <w:tcBorders>
               <w:top w:val="nil"/>
               <w:left w:val="nil"/>
@@ -4779,17 +4870,27 @@
             </w:pPr>
             <w:ins w:id="634" w:author="Rachelle Byars-Sargent" w:date="2017-09-23T19:09:00Z">
               <w:r>
+                <w:rPr>
+                  <w:sz w:val="22"/>
+                </w:rPr>
                 <w:fldChar w:fldCharType="begin"/>
               </w:r>
               <w:r>
+                <w:rPr>
+                  <w:sz w:val="22"/>
+                </w:rPr>
                 <w:instrText xml:space="preserve"> HYPERLINK "http://www.iso.org/iso/home/store/catalogue_tc/catalogue_detail.htm?csnumber=63545" \h </w:instrText>
               </w:r>
               <w:r>
+                <w:rPr>
+                  <w:sz w:val="22"/>
+                </w:rPr>
                 <w:fldChar w:fldCharType="separate"/>
               </w:r>
               <w:r>
                 <w:rPr>
                   <w:color w:val="1155CC"/>
+                  <w:sz w:val="22"/>
                   <w:highlight w:val="white"/>
                   <w:u w:val="single"/>
                 </w:rPr>
@@ -4798,6 +4899,7 @@
               <w:r>
                 <w:rPr>
                   <w:color w:val="1155CC"/>
+                  <w:sz w:val="22"/>
                   <w:highlight w:val="white"/>
                   <w:u w:val="single"/>
                 </w:rPr>
@@ -4909,7 +5011,7 @@
         </w:tc>
         <w:tc>
           <w:tcPr>
-            <w:tcW w:w="4338" w:type="dxa"/>
+            <w:tcW w:w="5040" w:type="dxa"/>
             <w:tcBorders>
               <w:top w:val="nil"/>
               <w:left w:val="nil"/>
@@ -4934,12 +5036,14 @@
               <w:contextualSpacing/>
               <w:rPr>
                 <w:ins w:id="648" w:author="Rachelle Byars-Sargent" w:date="2017-09-23T19:00:00Z"/>
+                <w:sz w:val="22"/>
               </w:rPr>
             </w:pPr>
             <w:ins w:id="649" w:author="Rachelle Byars-Sargent" w:date="2017-09-23T19:15:00Z">
               <w:r>
                 <w:rPr>
                   <w:color w:val="1155CC"/>
+                  <w:sz w:val="22"/>
                   <w:highlight w:val="white"/>
                   <w:u w:val="single"/>
                 </w:rPr>
@@ -5042,7 +5146,7 @@
         </w:tc>
         <w:tc>
           <w:tcPr>
-            <w:tcW w:w="4338" w:type="dxa"/>
+            <w:tcW w:w="5040" w:type="dxa"/>
             <w:tcBorders>
               <w:top w:val="nil"/>
               <w:left w:val="nil"/>
@@ -5069,40 +5173,58 @@
                 <w:ins w:id="661" w:author="Rachelle Byars-Sargent" w:date="2017-09-23T19:00:00Z"/>
               </w:rPr>
             </w:pPr>
-            <w:ins w:id="662" w:author="Rachelle Byars-Sargent" w:date="2017-09-23T19:15:00Z">
+            <w:r>
+              <w:rPr>
+                <w:sz w:val="22"/>
+              </w:rPr>
+              <w:fldChar w:fldCharType="begin"/>
+            </w:r>
+            <w:r>
+              <w:rPr>
+                <w:sz w:val="22"/>
+              </w:rPr>
+              <w:instrText xml:space="preserve"> HYPERLINK "</w:instrText>
+            </w:r>
+            <w:ins w:id="662" w:author="Rachelle Byars-Sargent" w:date="2017-09-23T19:12:00Z">
               <w:r>
-                <w:fldChar w:fldCharType="begin"/>
-              </w:r>
-              <w:r>
-                <w:instrText xml:space="preserve"> HYPERLINK "</w:instrText>
-              </w:r>
-            </w:ins>
-            <w:ins w:id="663" w:author="Rachelle Byars-Sargent" w:date="2017-09-23T19:12:00Z">
-              <w:r>
+                <w:rPr>
+                  <w:sz w:val="22"/>
+                </w:rPr>
                 <w:instrText>https://www.iso.org/iso-639-language-codes.html</w:instrText>
               </w:r>
             </w:ins>
-            <w:ins w:id="664" w:author="Rachelle Byars-Sargent" w:date="2017-09-23T19:15:00Z">
-              <w:r>
-                <w:instrText xml:space="preserve">" </w:instrText>
-              </w:r>
-              <w:r>
-                <w:fldChar w:fldCharType="separate"/>
-              </w:r>
-            </w:ins>
-            <w:ins w:id="665" w:author="Rachelle Byars-Sargent" w:date="2017-09-23T19:12:00Z">
+            <w:r>
+              <w:rPr>
+                <w:sz w:val="22"/>
+              </w:rPr>
+              <w:instrText xml:space="preserve">" </w:instrText>
+            </w:r>
+            <w:r>
+              <w:rPr>
+                <w:sz w:val="22"/>
+              </w:rPr>
+              <w:fldChar w:fldCharType="separate"/>
+            </w:r>
+            <w:ins w:id="663" w:author="Rachelle Byars-Sargent" w:date="2017-09-23T19:12:00Z">
               <w:r>
                 <w:rPr>
                   <w:rStyle w:val="Hyperlink"/>
+                  <w:sz w:val="22"/>
                 </w:rPr>
                 <w:t>https://www.iso.org/iso-639-language-codes.html</w:t>
               </w:r>
             </w:ins>
-            <w:ins w:id="666" w:author="Rachelle Byars-Sargent" w:date="2017-09-23T19:15:00Z">
+            <w:r>
+              <w:rPr>
+                <w:sz w:val="22"/>
+              </w:rPr>
+              <w:fldChar w:fldCharType="end"/>
+            </w:r>
+            <w:ins w:id="664" w:author="Rachelle Byars-Sargent" w:date="2017-09-23T19:15:00Z">
               <w:r>
-                <w:fldChar w:fldCharType="end"/>
-              </w:r>
-              <w:r>
+                <w:rPr>
+                  <w:sz w:val="22"/>
+                </w:rPr>
                 <w:t xml:space="preserve"> </w:t>
               </w:r>
             </w:ins>
@@ -5118,15 +5240,15 @@
         <w:spacing w:line="276" w:lineRule="auto"/>
         <w:contextualSpacing/>
         <w:rPr>
-          <w:del w:id="667" w:author="Rachelle Byars-Sargent" w:date="2017-09-23T17:30:00Z"/>
+          <w:del w:id="665" w:author="Rachelle Byars-Sargent" w:date="2017-09-23T17:30:00Z"/>
           <w:b/>
-          <w:rPrChange w:id="668" w:author="Rachelle Byars-Sargent" w:date="2017-10-16T21:11:00Z">
+          <w:rPrChange w:id="666" w:author="Rachelle Byars-Sargent" w:date="2017-10-16T21:11:00Z">
             <w:rPr>
-              <w:del w:id="669" w:author="Rachelle Byars-Sargent" w:date="2017-09-23T17:30:00Z"/>
+              <w:del w:id="667" w:author="Rachelle Byars-Sargent" w:date="2017-09-23T17:30:00Z"/>
             </w:rPr>
           </w:rPrChange>
         </w:rPr>
-        <w:pPrChange w:id="670" w:author="Rachelle Byars-Sargent" w:date="2017-10-16T21:11:00Z">
+        <w:pPrChange w:id="668" w:author="Rachelle Byars-Sargent" w:date="2017-10-16T21:11:00Z">
           <w:pPr>
             <w:numPr>
               <w:numId w:val="3"/>
@@ -5137,23 +5259,15 @@
           </w:pPr>
         </w:pPrChange>
       </w:pPr>
-      <w:ins w:id="671" w:author="Rachelle Byars-Sargent" w:date="2017-09-23T19:09:00Z">
+      <w:del w:id="669" w:author="Rachelle Byars-Sargent" w:date="2017-09-23T17:28:00Z">
         <w:r>
           <w:rPr>
             <w:b/>
           </w:rPr>
-          <w:tab/>
-        </w:r>
-      </w:ins>
-      <w:del w:id="672" w:author="Rachelle Byars-Sargent" w:date="2017-09-23T17:28:00Z">
-        <w:r>
-          <w:rPr>
-            <w:b/>
-          </w:rPr>
           <w:delText>EIDR</w:delText>
         </w:r>
       </w:del>
-      <w:del w:id="673" w:author="Rachelle Byars-Sargent" w:date="2017-09-23T17:30:00Z">
+      <w:del w:id="670" w:author="Rachelle Byars-Sargent" w:date="2017-09-23T17:30:00Z">
         <w:r>
           <w:delText xml:space="preserve">, Technical Documentation. </w:delText>
         </w:r>
@@ -5182,6 +5296,54 @@
         </w:r>
         <w:r>
           <w:delText>.</w:delText>
+        </w:r>
+      </w:del>
+    </w:p>
+    <w:p>
+      <w:pPr>
+        <w:spacing w:line="276" w:lineRule="auto"/>
+        <w:contextualSpacing/>
+        <w:rPr>
+          <w:del w:id="671" w:author="Rachelle Byars-Sargent" w:date="2017-09-23T17:30:00Z"/>
+        </w:rPr>
+        <w:pPrChange w:id="672" w:author="Rachelle Byars-Sargent" w:date="2017-09-23T19:00:00Z">
+          <w:pPr>
+            <w:numPr>
+              <w:ilvl w:val="1"/>
+              <w:numId w:val="3"/>
+            </w:numPr>
+            <w:spacing w:line="276" w:lineRule="auto"/>
+            <w:ind w:left="1440" w:firstLine="1080"/>
+            <w:contextualSpacing/>
+          </w:pPr>
+        </w:pPrChange>
+      </w:pPr>
+      <w:del w:id="673" w:author="Rachelle Byars-Sargent" w:date="2017-09-23T17:30:00Z">
+        <w:r>
+          <w:delText xml:space="preserve">Data Fields Reference, December 2015. </w:delText>
+        </w:r>
+        <w:r>
+          <w:fldChar w:fldCharType="begin"/>
+        </w:r>
+        <w:r>
+          <w:delInstrText xml:space="preserve"> HYPERLINK "http://eidr.org/documents/EIDR_2.0_Data_Fields.pdf" \h </w:delInstrText>
+        </w:r>
+        <w:r>
+          <w:fldChar w:fldCharType="separate"/>
+        </w:r>
+        <w:r>
+          <w:rPr>
+            <w:color w:val="1155CC"/>
+            <w:u w:val="single"/>
+          </w:rPr>
+          <w:delText>http://eidr.org/documents/EIDR_2.0_Data_Fields.pdf</w:delText>
+        </w:r>
+        <w:r>
+          <w:rPr>
+            <w:color w:val="1155CC"/>
+            <w:u w:val="single"/>
+          </w:rPr>
+          <w:fldChar w:fldCharType="end"/>
         </w:r>
       </w:del>
     </w:p>
@@ -5206,13 +5368,13 @@
       </w:pPr>
       <w:del w:id="676" w:author="Rachelle Byars-Sargent" w:date="2017-09-23T17:30:00Z">
         <w:r>
-          <w:delText xml:space="preserve">Data Fields Reference, December 2015. </w:delText>
+          <w:delText xml:space="preserve">EIDR ID FORMAT, v1.3, July 2015. </w:delText>
         </w:r>
         <w:r>
           <w:fldChar w:fldCharType="begin"/>
         </w:r>
         <w:r>
-          <w:delInstrText xml:space="preserve"> HYPERLINK "http://eidr.org/documents/EIDR_2.0_Data_Fields.pdf" \h </w:delInstrText>
+          <w:delInstrText xml:space="preserve"> HYPERLINK "http://eidr.org/documents/EIDR_ID_Format_v1.3.pdf" \h </w:delInstrText>
         </w:r>
         <w:r>
           <w:fldChar w:fldCharType="separate"/>
@@ -5222,7 +5384,7 @@
             <w:color w:val="1155CC"/>
             <w:u w:val="single"/>
           </w:rPr>
-          <w:delText>http://eidr.org/documents/EIDR_2.0_Data_Fields.pdf</w:delText>
+          <w:delText>http://eidr.org/documents/EIDR_ID_Format_v1.3.pdf</w:delText>
         </w:r>
         <w:r>
           <w:rPr>
@@ -5238,9 +5400,67 @@
         <w:spacing w:line="276" w:lineRule="auto"/>
         <w:contextualSpacing/>
         <w:rPr>
-          <w:del w:id="677" w:author="Rachelle Byars-Sargent" w:date="2017-09-23T17:30:00Z"/>
+          <w:del w:id="677" w:author="Rachelle Byars-Sargent" w:date="2017-09-23T17:41:00Z"/>
         </w:rPr>
         <w:pPrChange w:id="678" w:author="Rachelle Byars-Sargent" w:date="2017-09-23T19:00:00Z">
+          <w:pPr>
+            <w:numPr>
+              <w:numId w:val="3"/>
+            </w:numPr>
+            <w:spacing w:line="276" w:lineRule="auto"/>
+            <w:ind w:left="720" w:firstLine="360"/>
+            <w:contextualSpacing/>
+          </w:pPr>
+        </w:pPrChange>
+      </w:pPr>
+      <w:del w:id="679" w:author="Rachelle Byars-Sargent" w:date="2017-09-23T17:41:00Z">
+        <w:r>
+          <w:rPr>
+            <w:b/>
+          </w:rPr>
+          <w:delText>TR-META</w:delText>
+        </w:r>
+        <w:r>
+          <w:delText xml:space="preserve">, MovieLabs Specifications and Standards. </w:delText>
+        </w:r>
+        <w:r>
+          <w:fldChar w:fldCharType="begin"/>
+        </w:r>
+        <w:r>
+          <w:delInstrText xml:space="preserve"> HYPERLINK "http://www.movielabs.com/md/md/" \h </w:delInstrText>
+        </w:r>
+        <w:r>
+          <w:fldChar w:fldCharType="separate"/>
+        </w:r>
+        <w:r>
+          <w:rPr>
+            <w:color w:val="1155CC"/>
+            <w:highlight w:val="white"/>
+            <w:u w:val="single"/>
+          </w:rPr>
+          <w:delText>http://www.movielabs.com/md/md/</w:delText>
+        </w:r>
+        <w:r>
+          <w:rPr>
+            <w:color w:val="1155CC"/>
+            <w:highlight w:val="white"/>
+            <w:u w:val="single"/>
+          </w:rPr>
+          <w:fldChar w:fldCharType="end"/>
+        </w:r>
+        <w:r>
+          <w:delText>.</w:delText>
+        </w:r>
+      </w:del>
+    </w:p>
+    <w:p>
+      <w:pPr>
+        <w:spacing w:line="276" w:lineRule="auto"/>
+        <w:contextualSpacing/>
+        <w:rPr>
+          <w:del w:id="680" w:author="Rachelle Byars-Sargent" w:date="2017-09-23T17:41:00Z"/>
+        </w:rPr>
+        <w:pPrChange w:id="681" w:author="Rachelle Byars-Sargent" w:date="2017-09-23T19:00:00Z">
           <w:pPr>
             <w:numPr>
               <w:ilvl w:val="1"/>
@@ -5252,15 +5472,28 @@
           </w:pPr>
         </w:pPrChange>
       </w:pPr>
-      <w:del w:id="679" w:author="Rachelle Byars-Sargent" w:date="2017-09-23T17:30:00Z">
-        <w:r>
-          <w:delText xml:space="preserve">EIDR ID FORMAT, v1.3, July 2015. </w:delText>
+      <w:del w:id="682" w:author="Rachelle Byars-Sargent" w:date="2017-09-23T17:41:00Z">
+        <w:r>
+          <w:rPr>
+            <w:b/>
+          </w:rPr>
+          <w:delText>TR-META-CM</w:delText>
+        </w:r>
+        <w:r>
+          <w:delText xml:space="preserve">, </w:delText>
+        </w:r>
+        <w:r>
+          <w:rPr>
+            <w:color w:val="333333"/>
+            <w:highlight w:val="white"/>
+          </w:rPr>
+          <w:delText xml:space="preserve">Common Metadata, v2.4, Movie Labs, October 2015. </w:delText>
         </w:r>
         <w:r>
           <w:fldChar w:fldCharType="begin"/>
         </w:r>
         <w:r>
-          <w:delInstrText xml:space="preserve"> HYPERLINK "http://eidr.org/documents/EIDR_ID_Format_v1.3.pdf" \h </w:delInstrText>
+          <w:delInstrText xml:space="preserve"> HYPERLINK "http://www.movielabs.com/md/md/v2.4/Common_Metadata_v2.4.pdf" \h </w:delInstrText>
         </w:r>
         <w:r>
           <w:fldChar w:fldCharType="separate"/>
@@ -5268,13 +5501,15 @@
         <w:r>
           <w:rPr>
             <w:color w:val="1155CC"/>
+            <w:highlight w:val="white"/>
             <w:u w:val="single"/>
           </w:rPr>
-          <w:delText>http://eidr.org/documents/EIDR_ID_Format_v1.3.pdf</w:delText>
+          <w:delText>http://www.movielabs.com/md/md/v2.4/Common_Metadata_v2.4.pdf</w:delText>
         </w:r>
         <w:r>
           <w:rPr>
             <w:color w:val="1155CC"/>
+            <w:highlight w:val="white"/>
             <w:u w:val="single"/>
           </w:rPr>
           <w:fldChar w:fldCharType="end"/>
@@ -5286,9 +5521,11 @@
         <w:spacing w:line="276" w:lineRule="auto"/>
         <w:contextualSpacing/>
         <w:rPr>
-          <w:del w:id="680" w:author="Rachelle Byars-Sargent" w:date="2017-09-23T17:41:00Z"/>
-        </w:rPr>
-        <w:pPrChange w:id="681" w:author="Rachelle Byars-Sargent" w:date="2017-09-23T19:00:00Z">
+          <w:del w:id="683" w:author="Rachelle Byars-Sargent" w:date="2017-09-23T17:41:00Z"/>
+          <w:color w:val="333333"/>
+          <w:highlight w:val="white"/>
+        </w:rPr>
+        <w:pPrChange w:id="684" w:author="Rachelle Byars-Sargent" w:date="2017-09-23T19:00:00Z">
           <w:pPr>
             <w:numPr>
               <w:numId w:val="3"/>
@@ -5299,21 +5536,28 @@
           </w:pPr>
         </w:pPrChange>
       </w:pPr>
-      <w:del w:id="682" w:author="Rachelle Byars-Sargent" w:date="2017-09-23T17:41:00Z">
+      <w:del w:id="685" w:author="Rachelle Byars-Sargent" w:date="2017-09-23T17:41:00Z">
         <w:r>
           <w:rPr>
             <w:b/>
-          </w:rPr>
-          <w:delText>TR-META</w:delText>
-        </w:r>
-        <w:r>
-          <w:delText xml:space="preserve">, MovieLabs Specifications and Standards. </w:delText>
+            <w:color w:val="333333"/>
+            <w:highlight w:val="white"/>
+          </w:rPr>
+          <w:lastRenderedPageBreak/>
+          <w:delText>RFC5646</w:delText>
+        </w:r>
+        <w:r>
+          <w:rPr>
+            <w:color w:val="333333"/>
+            <w:highlight w:val="white"/>
+          </w:rPr>
+          <w:delText xml:space="preserve">, Tags for Identifying Languages, IETF, September 2009. </w:delText>
         </w:r>
         <w:r>
           <w:fldChar w:fldCharType="begin"/>
         </w:r>
         <w:r>
-          <w:delInstrText xml:space="preserve"> HYPERLINK "http://www.movielabs.com/md/md/" \h </w:delInstrText>
+          <w:delInstrText xml:space="preserve"> HYPERLINK "https://tools.ietf.org/html/rfc5646" \h </w:delInstrText>
         </w:r>
         <w:r>
           <w:fldChar w:fldCharType="separate"/>
@@ -5324,7 +5568,7 @@
             <w:highlight w:val="white"/>
             <w:u w:val="single"/>
           </w:rPr>
-          <w:delText>http://www.movielabs.com/md/md/</w:delText>
+          <w:delText>https://tools.ietf.org/html/rfc5646</w:delText>
         </w:r>
         <w:r>
           <w:rPr>
@@ -5334,9 +5578,6 @@
           </w:rPr>
           <w:fldChar w:fldCharType="end"/>
         </w:r>
-        <w:r>
-          <w:delText>.</w:delText>
-        </w:r>
       </w:del>
     </w:p>
     <w:p>
@@ -5344,70 +5585,7 @@
         <w:spacing w:line="276" w:lineRule="auto"/>
         <w:contextualSpacing/>
         <w:rPr>
-          <w:del w:id="683" w:author="Rachelle Byars-Sargent" w:date="2017-09-23T17:41:00Z"/>
-        </w:rPr>
-        <w:pPrChange w:id="684" w:author="Rachelle Byars-Sargent" w:date="2017-09-23T19:00:00Z">
-          <w:pPr>
-            <w:numPr>
-              <w:ilvl w:val="1"/>
-              <w:numId w:val="3"/>
-            </w:numPr>
-            <w:spacing w:line="276" w:lineRule="auto"/>
-            <w:ind w:left="1440" w:firstLine="1080"/>
-            <w:contextualSpacing/>
-          </w:pPr>
-        </w:pPrChange>
-      </w:pPr>
-      <w:del w:id="685" w:author="Rachelle Byars-Sargent" w:date="2017-09-23T17:41:00Z">
-        <w:r>
-          <w:rPr>
-            <w:b/>
-          </w:rPr>
-          <w:delText>TR-META-CM</w:delText>
-        </w:r>
-        <w:r>
-          <w:delText xml:space="preserve">, </w:delText>
-        </w:r>
-        <w:r>
-          <w:rPr>
-            <w:color w:val="333333"/>
-            <w:highlight w:val="white"/>
-          </w:rPr>
-          <w:delText xml:space="preserve">Common Metadata, v2.4, Movie Labs, October 2015. </w:delText>
-        </w:r>
-        <w:r>
-          <w:fldChar w:fldCharType="begin"/>
-        </w:r>
-        <w:r>
-          <w:delInstrText xml:space="preserve"> HYPERLINK "http://www.movielabs.com/md/md/v2.4/Common_Metadata_v2.4.pdf" \h </w:delInstrText>
-        </w:r>
-        <w:r>
-          <w:fldChar w:fldCharType="separate"/>
-        </w:r>
-        <w:r>
-          <w:rPr>
-            <w:color w:val="1155CC"/>
-            <w:highlight w:val="white"/>
-            <w:u w:val="single"/>
-          </w:rPr>
-          <w:delText>http://www.movielabs.com/md/md/v2.4/Common_Metadata_v2.4.pdf</w:delText>
-        </w:r>
-        <w:r>
-          <w:rPr>
-            <w:color w:val="1155CC"/>
-            <w:highlight w:val="white"/>
-            <w:u w:val="single"/>
-          </w:rPr>
-          <w:fldChar w:fldCharType="end"/>
-        </w:r>
-      </w:del>
-    </w:p>
-    <w:p>
-      <w:pPr>
-        <w:spacing w:line="276" w:lineRule="auto"/>
-        <w:contextualSpacing/>
-        <w:rPr>
-          <w:del w:id="686" w:author="Rachelle Byars-Sargent" w:date="2017-09-23T17:41:00Z"/>
+          <w:del w:id="686" w:author="Rachelle Byars-Sargent" w:date="2017-09-23T19:07:00Z"/>
           <w:color w:val="333333"/>
           <w:highlight w:val="white"/>
         </w:rPr>
@@ -5422,89 +5600,25 @@
           </w:pPr>
         </w:pPrChange>
       </w:pPr>
-      <w:del w:id="688" w:author="Rachelle Byars-Sargent" w:date="2017-09-23T17:41:00Z">
+      <w:del w:id="688" w:author="Rachelle Byars-Sargent" w:date="2017-09-23T19:07:00Z">
         <w:r>
           <w:rPr>
             <w:b/>
             <w:color w:val="333333"/>
-            <w:highlight w:val="white"/>
-          </w:rPr>
-          <w:lastRenderedPageBreak/>
-          <w:delText>RFC5646</w:delText>
+          </w:rPr>
+          <w:delText>RFC3339</w:delText>
         </w:r>
         <w:r>
           <w:rPr>
             <w:color w:val="333333"/>
             <w:highlight w:val="white"/>
           </w:rPr>
-          <w:delText xml:space="preserve">, Tags for Identifying Languages, IETF, September 2009. </w:delText>
-        </w:r>
-        <w:r>
-          <w:fldChar w:fldCharType="begin"/>
-        </w:r>
-        <w:r>
-          <w:delInstrText xml:space="preserve"> HYPERLINK "https://tools.ietf.org/html/rfc5646" \h </w:delInstrText>
-        </w:r>
-        <w:r>
-          <w:fldChar w:fldCharType="separate"/>
-        </w:r>
-        <w:r>
-          <w:rPr>
-            <w:color w:val="1155CC"/>
-            <w:highlight w:val="white"/>
-            <w:u w:val="single"/>
-          </w:rPr>
-          <w:delText>https://tools.ietf.org/html/rfc5646</w:delText>
-        </w:r>
-        <w:r>
-          <w:rPr>
-            <w:color w:val="1155CC"/>
-            <w:highlight w:val="white"/>
-            <w:u w:val="single"/>
-          </w:rPr>
-          <w:fldChar w:fldCharType="end"/>
+          <w:delText xml:space="preserve">, Date and Time on the Internet: Timestamps, IETF, July 2002. </w:delText>
         </w:r>
       </w:del>
-    </w:p>
-    <w:p>
-      <w:pPr>
-        <w:spacing w:line="276" w:lineRule="auto"/>
-        <w:contextualSpacing/>
-        <w:rPr>
-          <w:del w:id="689" w:author="Rachelle Byars-Sargent" w:date="2017-09-23T19:07:00Z"/>
-          <w:color w:val="333333"/>
-          <w:highlight w:val="white"/>
-        </w:rPr>
-        <w:pPrChange w:id="690" w:author="Rachelle Byars-Sargent" w:date="2017-09-23T19:00:00Z">
-          <w:pPr>
-            <w:numPr>
-              <w:numId w:val="3"/>
-            </w:numPr>
-            <w:spacing w:line="276" w:lineRule="auto"/>
-            <w:ind w:left="720" w:firstLine="360"/>
-            <w:contextualSpacing/>
-          </w:pPr>
-        </w:pPrChange>
-      </w:pPr>
-      <w:del w:id="691" w:author="Rachelle Byars-Sargent" w:date="2017-09-23T19:07:00Z">
-        <w:r>
-          <w:rPr>
-            <w:b/>
-            <w:color w:val="333333"/>
-          </w:rPr>
-          <w:delText>RFC3339</w:delText>
-        </w:r>
-        <w:r>
-          <w:rPr>
-            <w:color w:val="333333"/>
-            <w:highlight w:val="white"/>
-          </w:rPr>
-          <w:delText xml:space="preserve">, Date and Time on the Internet: Timestamps, IETF, July 2002. </w:delText>
-        </w:r>
-      </w:del>
-      <w:moveFromRangeStart w:id="692" w:author="Rachelle Byars-Sargent" w:date="2017-09-23T19:06:00Z" w:name="move493956939"/>
-      <w:moveFrom w:id="693" w:author="Rachelle Byars-Sargent" w:date="2017-09-23T19:06:00Z">
-        <w:del w:id="694" w:author="Rachelle Byars-Sargent" w:date="2017-09-23T19:07:00Z">
+      <w:moveFromRangeStart w:id="689" w:author="Rachelle Byars-Sargent" w:date="2017-09-23T19:06:00Z" w:name="move493956939"/>
+      <w:moveFrom w:id="690" w:author="Rachelle Byars-Sargent" w:date="2017-09-23T19:06:00Z">
+        <w:del w:id="691" w:author="Rachelle Byars-Sargent" w:date="2017-09-23T19:07:00Z">
           <w:r>
             <w:fldChar w:fldCharType="begin"/>
           </w:r>
@@ -5532,7 +5646,7 @@
           </w:r>
         </w:del>
       </w:moveFrom>
-      <w:moveFromRangeEnd w:id="692"/>
+      <w:moveFromRangeEnd w:id="689"/>
     </w:p>
     <w:p>
       <w:pPr>
@@ -5544,12 +5658,12 @@
         <w:ind w:hanging="360"/>
         <w:contextualSpacing/>
         <w:rPr>
-          <w:del w:id="695" w:author="Rachelle Byars-Sargent" w:date="2017-09-23T19:08:00Z"/>
+          <w:del w:id="692" w:author="Rachelle Byars-Sargent" w:date="2017-09-23T19:08:00Z"/>
           <w:color w:val="333333"/>
           <w:highlight w:val="white"/>
         </w:rPr>
       </w:pPr>
-      <w:del w:id="696" w:author="Rachelle Byars-Sargent" w:date="2017-09-23T19:08:00Z">
+      <w:del w:id="693" w:author="Rachelle Byars-Sargent" w:date="2017-09-23T19:08:00Z">
         <w:r>
           <w:rPr>
             <w:b/>
@@ -5566,7 +5680,7 @@
           <w:delText xml:space="preserve">, </w:delText>
         </w:r>
       </w:del>
-      <w:del w:id="697" w:author="Rachelle Byars-Sargent" w:date="2017-09-23T19:07:00Z">
+      <w:del w:id="694" w:author="Rachelle Byars-Sargent" w:date="2017-09-23T19:07:00Z">
         <w:r>
           <w:rPr>
             <w:color w:val="333333"/>
@@ -5575,7 +5689,7 @@
           <w:delText xml:space="preserve">Date and Time Format, International Organization for Standardization. </w:delText>
         </w:r>
       </w:del>
-      <w:del w:id="698" w:author="Rachelle Byars-Sargent" w:date="2017-09-23T19:08:00Z">
+      <w:del w:id="695" w:author="Rachelle Byars-Sargent" w:date="2017-09-23T19:08:00Z">
         <w:r>
           <w:fldChar w:fldCharType="begin"/>
         </w:r>
@@ -5612,10 +5726,10 @@
         <w:ind w:hanging="360"/>
         <w:contextualSpacing/>
         <w:rPr>
-          <w:del w:id="699" w:author="Rachelle Byars-Sargent" w:date="2017-09-23T19:08:00Z"/>
-        </w:rPr>
-      </w:pPr>
-      <w:del w:id="700" w:author="Rachelle Byars-Sargent" w:date="2017-09-23T19:08:00Z">
+          <w:del w:id="696" w:author="Rachelle Byars-Sargent" w:date="2017-09-23T19:08:00Z"/>
+        </w:rPr>
+      </w:pPr>
+      <w:del w:id="697" w:author="Rachelle Byars-Sargent" w:date="2017-09-23T19:08:00Z">
         <w:r>
           <w:delText xml:space="preserve">ISO8601-2004, Data elements and interchange formats -- Information interchange -- Representation of dates and times. </w:delText>
         </w:r>
@@ -5654,12 +5768,12 @@
         <w:ind w:hanging="360"/>
         <w:contextualSpacing/>
         <w:rPr>
-          <w:del w:id="701" w:author="Rachelle Byars-Sargent" w:date="2017-09-23T19:10:00Z"/>
+          <w:del w:id="698" w:author="Rachelle Byars-Sargent" w:date="2017-09-23T19:10:00Z"/>
           <w:color w:val="333333"/>
           <w:highlight w:val="white"/>
         </w:rPr>
       </w:pPr>
-      <w:del w:id="702" w:author="Rachelle Byars-Sargent" w:date="2017-09-23T19:10:00Z">
+      <w:del w:id="699" w:author="Rachelle Byars-Sargent" w:date="2017-09-23T19:10:00Z">
         <w:r>
           <w:rPr>
             <w:b/>
@@ -5712,12 +5826,12 @@
         <w:ind w:hanging="360"/>
         <w:contextualSpacing/>
         <w:rPr>
-          <w:del w:id="703" w:author="Rachelle Byars-Sargent" w:date="2017-09-23T19:10:00Z"/>
+          <w:del w:id="700" w:author="Rachelle Byars-Sargent" w:date="2017-09-23T19:10:00Z"/>
           <w:color w:val="333333"/>
           <w:highlight w:val="white"/>
         </w:rPr>
       </w:pPr>
-      <w:del w:id="704" w:author="Rachelle Byars-Sargent" w:date="2017-09-23T19:10:00Z">
+      <w:del w:id="701" w:author="Rachelle Byars-Sargent" w:date="2017-09-23T19:10:00Z">
         <w:r>
           <w:rPr>
             <w:b/>
@@ -5762,33 +5876,29 @@
     </w:p>
     <w:p>
       <w:pPr>
-        <w:spacing w:line="276" w:lineRule="auto"/>
-      </w:pPr>
-    </w:p>
-    <w:p>
-      <w:pPr>
         <w:pStyle w:val="Heading1"/>
         <w:rPr>
-          <w:ins w:id="705" w:author="Rachelle Byars-Sargent" w:date="2017-09-23T19:16:00Z"/>
+          <w:ins w:id="702" w:author="Rachelle Byars-Sargent" w:date="2017-09-23T19:16:00Z"/>
           <w:color w:val="0070C0"/>
         </w:rPr>
-        <w:pPrChange w:id="706" w:author="Rachelle Byars-Sargent" w:date="2017-09-23T19:16:00Z">
+        <w:pPrChange w:id="703" w:author="Rachelle Byars-Sargent" w:date="2017-09-23T19:16:00Z">
           <w:pPr/>
         </w:pPrChange>
       </w:pPr>
-      <w:ins w:id="707" w:author="Rachelle Byars-Sargent" w:date="2017-09-23T19:15:00Z">
+      <w:ins w:id="704" w:author="Rachelle Byars-Sargent" w:date="2017-09-23T19:15:00Z">
         <w:r>
           <w:rPr>
             <w:color w:val="0070C0"/>
-            <w:rPrChange w:id="708" w:author="Rachelle Byars-Sargent" w:date="2017-09-23T19:16:00Z">
-              <w:rPr/>
+            <w:rPrChange w:id="705" w:author="Rachelle Byars-Sargent" w:date="2017-09-23T19:16:00Z">
+              <w:rPr>
+                <w:b/>
+              </w:rPr>
             </w:rPrChange>
           </w:rPr>
-          <w:lastRenderedPageBreak/>
           <w:t>Public Media MAP Domain Model</w:t>
         </w:r>
       </w:ins>
-      <w:ins w:id="709" w:author="Rachelle Byars-Sargent" w:date="2017-09-23T19:16:00Z">
+      <w:ins w:id="706" w:author="Rachelle Byars-Sargent" w:date="2017-09-23T19:16:00Z">
         <w:r>
           <w:rPr>
             <w:color w:val="0070C0"/>
@@ -5801,22 +5911,21 @@
       <w:pPr>
         <w:jc w:val="center"/>
         <w:rPr>
-          <w:ins w:id="710" w:author="Rachelle Byars-Sargent" w:date="2017-09-23T20:03:00Z"/>
-        </w:rPr>
-        <w:pPrChange w:id="711" w:author="Rachelle Byars-Sargent" w:date="2017-10-16T21:07:00Z">
+          <w:ins w:id="707" w:author="Rachelle Byars-Sargent" w:date="2017-09-23T20:03:00Z"/>
+        </w:rPr>
+        <w:pPrChange w:id="708" w:author="Rachelle Byars-Sargent" w:date="2017-10-16T21:07:00Z">
           <w:pPr/>
         </w:pPrChange>
       </w:pPr>
       <w:r>
         <w:rPr>
-          <w:rFonts w:eastAsia="Times New Roman"/>
           <w:noProof/>
         </w:rPr>
         <w:drawing>
-          <wp:inline distT="0" distB="0" distL="0" distR="0" wp14:anchorId="68058064" wp14:editId="361B5CD6">
-            <wp:extent cx="5733971" cy="7896225"/>
+          <wp:inline distT="0" distB="0" distL="0" distR="0" wp14:anchorId="3B5A4ADC" wp14:editId="41D3A092">
+            <wp:extent cx="5429215" cy="7658100"/>
             <wp:effectExtent l="0" t="0" r="635" b="0"/>
-            <wp:docPr id="1" name="Picture 1" descr="C:\6bc8a274ffabb34df393823c77fe03d9"/>
+            <wp:docPr id="1" name="Picture 1"/>
             <wp:cNvGraphicFramePr>
               <a:graphicFrameLocks xmlns:a="http://schemas.openxmlformats.org/drawingml/2006/main" noChangeAspect="1"/>
             </wp:cNvGraphicFramePr>
@@ -5824,39 +5933,23 @@
               <a:graphicData uri="http://schemas.openxmlformats.org/drawingml/2006/picture">
                 <pic:pic xmlns:pic="http://schemas.openxmlformats.org/drawingml/2006/picture">
                   <pic:nvPicPr>
-                    <pic:cNvPr id="0" name="Picture 1" descr="C:\6bc8a274ffabb34df393823c77fe03d9"/>
-                    <pic:cNvPicPr>
-                      <a:picLocks noChangeAspect="1" noChangeArrowheads="1"/>
-                    </pic:cNvPicPr>
+                    <pic:cNvPr id="0" name=""/>
+                    <pic:cNvPicPr/>
                   </pic:nvPicPr>
-                  <pic:blipFill rotWithShape="1">
-                    <a:blip r:embed="rId7">
-                      <a:extLst>
-                        <a:ext uri="{28A0092B-C50C-407E-A947-70E740481C1C}">
-                          <a14:useLocalDpi xmlns:a14="http://schemas.microsoft.com/office/drawing/2010/main" val="0"/>
-                        </a:ext>
-                      </a:extLst>
-                    </a:blip>
-                    <a:srcRect t="4493"/>
-                    <a:stretch/>
+                  <pic:blipFill>
+                    <a:blip r:embed="rId7"/>
+                    <a:stretch>
+                      <a:fillRect/>
+                    </a:stretch>
                   </pic:blipFill>
-                  <pic:spPr bwMode="auto">
+                  <pic:spPr>
                     <a:xfrm>
                       <a:off x="0" y="0"/>
-                      <a:ext cx="5733971" cy="7896225"/>
+                      <a:ext cx="5429215" cy="7658100"/>
                     </a:xfrm>
                     <a:prstGeom prst="rect">
                       <a:avLst/>
                     </a:prstGeom>
-                    <a:noFill/>
-                    <a:ln>
-                      <a:noFill/>
-                    </a:ln>
-                    <a:extLst>
-                      <a:ext uri="{53640926-AAD7-44D8-BBD7-CCE9431645EC}">
-                        <a14:shadowObscured xmlns:a14="http://schemas.microsoft.com/office/drawing/2010/main"/>
-                      </a:ext>
-                    </a:extLst>
                   </pic:spPr>
                 </pic:pic>
               </a:graphicData>
@@ -5864,28 +5957,26 @@
           </wp:inline>
         </w:drawing>
       </w:r>
-      <w:bookmarkStart w:id="712" w:name="_GoBack"/>
-      <w:bookmarkEnd w:id="712"/>
-    </w:p>
-    <w:p>
-      <w:pPr>
-        <w:rPr>
-          <w:ins w:id="713" w:author="Rachelle Byars-Sargent" w:date="2017-09-23T20:26:00Z"/>
+    </w:p>
+    <w:p>
+      <w:pPr>
+        <w:rPr>
+          <w:ins w:id="709" w:author="Rachelle Byars-Sargent" w:date="2017-09-23T20:26:00Z"/>
           <w:b/>
           <w:u w:val="single"/>
-          <w:rPrChange w:id="714" w:author="Rachelle Byars-Sargent" w:date="2017-09-23T20:35:00Z">
+          <w:rPrChange w:id="710" w:author="Rachelle Byars-Sargent" w:date="2017-09-23T20:35:00Z">
             <w:rPr>
-              <w:ins w:id="715" w:author="Rachelle Byars-Sargent" w:date="2017-09-23T20:26:00Z"/>
+              <w:ins w:id="711" w:author="Rachelle Byars-Sargent" w:date="2017-09-23T20:26:00Z"/>
             </w:rPr>
           </w:rPrChange>
         </w:rPr>
       </w:pPr>
-      <w:ins w:id="716" w:author="Rachelle Byars-Sargent" w:date="2017-09-23T20:35:00Z">
+      <w:ins w:id="712" w:author="Rachelle Byars-Sargent" w:date="2017-09-23T20:35:00Z">
         <w:r>
           <w:rPr>
             <w:b/>
             <w:u w:val="single"/>
-            <w:rPrChange w:id="717" w:author="Rachelle Byars-Sargent" w:date="2017-09-23T20:35:00Z">
+            <w:rPrChange w:id="713" w:author="Rachelle Byars-Sargent" w:date="2017-09-23T20:35:00Z">
               <w:rPr/>
             </w:rPrChange>
           </w:rPr>
@@ -5914,7 +6005,7 @@
         </w:tblBorders>
         <w:tblLayout w:type="fixed"/>
         <w:tblLook w:val="04A0" w:firstRow="1" w:lastRow="0" w:firstColumn="1" w:lastColumn="0" w:noHBand="0" w:noVBand="1"/>
-        <w:tblPrChange w:id="718" w:author="Rachelle Byars-Sargent" w:date="2017-10-16T21:11:00Z">
+        <w:tblPrChange w:id="714" w:author="Rachelle Byars-Sargent" w:date="2017-10-16T21:11:00Z">
           <w:tblPr>
             <w:tblStyle w:val="TableGrid"/>
             <w:tblW w:w="9738" w:type="dxa"/>
@@ -5936,7 +6027,7 @@
         <w:gridCol w:w="1154"/>
         <w:gridCol w:w="900"/>
         <w:gridCol w:w="1710"/>
-        <w:tblGridChange w:id="719">
+        <w:tblGridChange w:id="715">
           <w:tblGrid>
             <w:gridCol w:w="920"/>
             <w:gridCol w:w="1613"/>
@@ -5951,12 +6042,12 @@
       </w:tblGrid>
       <w:tr>
         <w:trPr>
-          <w:ins w:id="720" w:author="Rachelle Byars-Sargent" w:date="2017-09-23T20:26:00Z"/>
+          <w:ins w:id="716" w:author="Rachelle Byars-Sargent" w:date="2017-09-23T20:26:00Z"/>
         </w:trPr>
         <w:tc>
           <w:tcPr>
             <w:tcW w:w="920" w:type="dxa"/>
-            <w:tcPrChange w:id="721" w:author="Rachelle Byars-Sargent" w:date="2017-10-16T21:11:00Z">
+            <w:tcPrChange w:id="717" w:author="Rachelle Byars-Sargent" w:date="2017-10-16T21:11:00Z">
               <w:tcPr>
                 <w:tcW w:w="920" w:type="dxa"/>
               </w:tcPr>
@@ -5965,10 +6056,10 @@
           <w:p>
             <w:pPr>
               <w:rPr>
-                <w:ins w:id="722" w:author="Rachelle Byars-Sargent" w:date="2017-09-23T20:26:00Z"/>
+                <w:ins w:id="718" w:author="Rachelle Byars-Sargent" w:date="2017-09-23T20:26:00Z"/>
               </w:rPr>
             </w:pPr>
-            <w:ins w:id="723" w:author="Rachelle Byars-Sargent" w:date="2017-09-23T20:26:00Z">
+            <w:ins w:id="719" w:author="Rachelle Byars-Sargent" w:date="2017-09-23T20:26:00Z">
               <w:r>
                 <w:t>--------</w:t>
               </w:r>
@@ -5978,7 +6069,7 @@
         <w:tc>
           <w:tcPr>
             <w:tcW w:w="1613" w:type="dxa"/>
-            <w:tcPrChange w:id="724" w:author="Rachelle Byars-Sargent" w:date="2017-10-16T21:11:00Z">
+            <w:tcPrChange w:id="720" w:author="Rachelle Byars-Sargent" w:date="2017-10-16T21:11:00Z">
               <w:tcPr>
                 <w:tcW w:w="1613" w:type="dxa"/>
               </w:tcPr>
@@ -5987,10 +6078,10 @@
           <w:p>
             <w:pPr>
               <w:rPr>
-                <w:ins w:id="725" w:author="Rachelle Byars-Sargent" w:date="2017-09-23T20:26:00Z"/>
+                <w:ins w:id="721" w:author="Rachelle Byars-Sargent" w:date="2017-09-23T20:26:00Z"/>
               </w:rPr>
             </w:pPr>
-            <w:ins w:id="726" w:author="Rachelle Byars-Sargent" w:date="2017-09-23T20:26:00Z">
+            <w:ins w:id="722" w:author="Rachelle Byars-Sargent" w:date="2017-09-23T20:26:00Z">
               <w:r>
                 <w:t>Possible Relationships</w:t>
               </w:r>
@@ -6000,7 +6091,7 @@
         <w:tc>
           <w:tcPr>
             <w:tcW w:w="1038" w:type="dxa"/>
-            <w:tcPrChange w:id="727" w:author="Rachelle Byars-Sargent" w:date="2017-10-16T21:11:00Z">
+            <w:tcPrChange w:id="723" w:author="Rachelle Byars-Sargent" w:date="2017-10-16T21:11:00Z">
               <w:tcPr>
                 <w:tcW w:w="1038" w:type="dxa"/>
               </w:tcPr>
@@ -6009,10 +6100,10 @@
           <w:p>
             <w:pPr>
               <w:rPr>
-                <w:ins w:id="728" w:author="Rachelle Byars-Sargent" w:date="2017-09-23T20:26:00Z"/>
+                <w:ins w:id="724" w:author="Rachelle Byars-Sargent" w:date="2017-09-23T20:26:00Z"/>
               </w:rPr>
             </w:pPr>
-            <w:ins w:id="729" w:author="Rachelle Byars-Sargent" w:date="2017-09-23T20:34:00Z">
+            <w:ins w:id="725" w:author="Rachelle Byars-Sargent" w:date="2017-09-23T20:34:00Z">
               <w:r>
                 <w:rPr>
                   <w:noProof/>
@@ -6069,7 +6160,7 @@
         <w:tc>
           <w:tcPr>
             <w:tcW w:w="1613" w:type="dxa"/>
-            <w:tcPrChange w:id="730" w:author="Rachelle Byars-Sargent" w:date="2017-10-16T21:11:00Z">
+            <w:tcPrChange w:id="726" w:author="Rachelle Byars-Sargent" w:date="2017-10-16T21:11:00Z">
               <w:tcPr>
                 <w:tcW w:w="1613" w:type="dxa"/>
               </w:tcPr>
@@ -6078,10 +6169,10 @@
           <w:p>
             <w:pPr>
               <w:rPr>
-                <w:ins w:id="731" w:author="Rachelle Byars-Sargent" w:date="2017-09-23T20:26:00Z"/>
+                <w:ins w:id="727" w:author="Rachelle Byars-Sargent" w:date="2017-09-23T20:26:00Z"/>
               </w:rPr>
             </w:pPr>
-            <w:ins w:id="732" w:author="Rachelle Byars-Sargent" w:date="2017-09-23T20:26:00Z">
+            <w:ins w:id="728" w:author="Rachelle Byars-Sargent" w:date="2017-09-23T20:26:00Z">
               <w:r>
                 <w:t>Core Relationships</w:t>
               </w:r>
@@ -6091,7 +6182,7 @@
         <w:tc>
           <w:tcPr>
             <w:tcW w:w="790" w:type="dxa"/>
-            <w:tcPrChange w:id="733" w:author="Rachelle Byars-Sargent" w:date="2017-10-16T21:11:00Z">
+            <w:tcPrChange w:id="729" w:author="Rachelle Byars-Sargent" w:date="2017-10-16T21:11:00Z">
               <w:tcPr>
                 <w:tcW w:w="790" w:type="dxa"/>
               </w:tcPr>
@@ -6100,10 +6191,10 @@
           <w:p>
             <w:pPr>
               <w:rPr>
-                <w:ins w:id="734" w:author="Rachelle Byars-Sargent" w:date="2017-09-23T20:26:00Z"/>
+                <w:ins w:id="730" w:author="Rachelle Byars-Sargent" w:date="2017-09-23T20:26:00Z"/>
               </w:rPr>
             </w:pPr>
-            <w:ins w:id="735" w:author="Rachelle Byars-Sargent" w:date="2017-10-16T21:11:00Z">
+            <w:ins w:id="731" w:author="Rachelle Byars-Sargent" w:date="2017-10-16T21:11:00Z">
               <w:r>
                 <w:rPr>
                   <w:noProof/>
@@ -6150,7 +6241,7 @@
         <w:tc>
           <w:tcPr>
             <w:tcW w:w="1154" w:type="dxa"/>
-            <w:tcPrChange w:id="736" w:author="Rachelle Byars-Sargent" w:date="2017-10-16T21:11:00Z">
+            <w:tcPrChange w:id="732" w:author="Rachelle Byars-Sargent" w:date="2017-10-16T21:11:00Z">
               <w:tcPr>
                 <w:tcW w:w="1121" w:type="dxa"/>
               </w:tcPr>
@@ -6159,15 +6250,15 @@
           <w:p>
             <w:pPr>
               <w:rPr>
-                <w:ins w:id="737" w:author="Rachelle Byars-Sargent" w:date="2017-09-23T20:26:00Z"/>
+                <w:ins w:id="733" w:author="Rachelle Byars-Sargent" w:date="2017-09-23T20:26:00Z"/>
               </w:rPr>
             </w:pPr>
-            <w:ins w:id="738" w:author="Rachelle Byars-Sargent" w:date="2017-09-23T20:30:00Z">
+            <w:ins w:id="734" w:author="Rachelle Byars-Sargent" w:date="2017-09-23T20:30:00Z">
               <w:r>
                 <w:t xml:space="preserve">Core </w:t>
               </w:r>
             </w:ins>
-            <w:ins w:id="739" w:author="Rachelle Byars-Sargent" w:date="2017-09-23T21:15:00Z">
+            <w:ins w:id="735" w:author="Rachelle Byars-Sargent" w:date="2017-09-23T21:15:00Z">
               <w:r>
                 <w:t>Entity</w:t>
               </w:r>
@@ -6178,7 +6269,7 @@
           <w:tcPr>
             <w:tcW w:w="900" w:type="dxa"/>
             <w:shd w:val="clear" w:color="auto" w:fill="FFFFFF" w:themeFill="background1"/>
-            <w:tcPrChange w:id="740" w:author="Rachelle Byars-Sargent" w:date="2017-10-16T21:11:00Z">
+            <w:tcPrChange w:id="736" w:author="Rachelle Byars-Sargent" w:date="2017-10-16T21:11:00Z">
               <w:tcPr>
                 <w:tcW w:w="753" w:type="dxa"/>
               </w:tcPr>
@@ -6187,10 +6278,10 @@
           <w:p>
             <w:pPr>
               <w:rPr>
-                <w:ins w:id="741" w:author="Rachelle Byars-Sargent" w:date="2017-09-23T20:26:00Z"/>
+                <w:ins w:id="737" w:author="Rachelle Byars-Sargent" w:date="2017-09-23T20:26:00Z"/>
               </w:rPr>
             </w:pPr>
-            <w:ins w:id="742" w:author="Rachelle Byars-Sargent" w:date="2017-10-16T21:10:00Z">
+            <w:ins w:id="738" w:author="Rachelle Byars-Sargent" w:date="2017-10-16T21:10:00Z">
               <w:r>
                 <w:rPr>
                   <w:noProof/>
@@ -6237,7 +6328,7 @@
         <w:tc>
           <w:tcPr>
             <w:tcW w:w="1710" w:type="dxa"/>
-            <w:tcPrChange w:id="743" w:author="Rachelle Byars-Sargent" w:date="2017-10-16T21:11:00Z">
+            <w:tcPrChange w:id="739" w:author="Rachelle Byars-Sargent" w:date="2017-10-16T21:11:00Z">
               <w:tcPr>
                 <w:tcW w:w="1244" w:type="dxa"/>
               </w:tcPr>
@@ -6246,15 +6337,15 @@
           <w:p>
             <w:pPr>
               <w:rPr>
-                <w:ins w:id="744" w:author="Rachelle Byars-Sargent" w:date="2017-09-23T20:26:00Z"/>
+                <w:ins w:id="740" w:author="Rachelle Byars-Sargent" w:date="2017-09-23T20:26:00Z"/>
               </w:rPr>
             </w:pPr>
-            <w:ins w:id="745" w:author="Rachelle Byars-Sargent" w:date="2017-09-23T20:32:00Z">
+            <w:ins w:id="741" w:author="Rachelle Byars-Sargent" w:date="2017-09-23T20:32:00Z">
               <w:r>
                 <w:t xml:space="preserve">Supplemental </w:t>
               </w:r>
             </w:ins>
-            <w:ins w:id="746" w:author="Rachelle Byars-Sargent" w:date="2017-09-23T21:15:00Z">
+            <w:ins w:id="742" w:author="Rachelle Byars-Sargent" w:date="2017-09-23T21:15:00Z">
               <w:r>
                 <w:t>Entity</w:t>
               </w:r>
@@ -6269,7 +6360,7 @@
       <w:pgMar w:top="720" w:right="720" w:bottom="720" w:left="720" w:header="720" w:footer="720" w:gutter="0"/>
       <w:cols w:space="720"/>
       <w:docGrid w:linePitch="360"/>
-      <w:sectPrChange w:id="747" w:author="Rachelle Byars-Sargent" w:date="2017-10-16T21:08:00Z">
+      <w:sectPrChange w:id="743" w:author="Rachelle Byars-Sargent" w:date="2017-10-16T21:08:00Z">
         <w:sectPr>
           <w:pgMar w:top="1440" w:right="1440" w:bottom="1440" w:left="1440" w:header="720" w:footer="720" w:gutter="0"/>
         </w:sectPr>

</xml_diff>